<commit_message>
Priprema za predaju dokumentacije
</commit_message>
<xml_diff>
--- a/Dizajn sistema/Dizajn sistema.docx
+++ b/Dizajn sistema/Dizajn sistema.docx
@@ -1,6 +1,6 @@
 
 <file path=word/document.xml><?xml version="1.0" encoding="utf-8"?>
-<w:document xmlns:wpc="http://schemas.microsoft.com/office/word/2010/wordprocessingCanvas" xmlns:mc="http://schemas.openxmlformats.org/markup-compatibility/2006" xmlns:o="urn:schemas-microsoft-com:office:office" xmlns:r="http://schemas.openxmlformats.org/officeDocument/2006/relationships" xmlns:m="http://schemas.openxmlformats.org/officeDocument/2006/math" xmlns:v="urn:schemas-microsoft-com:vml" xmlns:wp14="http://schemas.microsoft.com/office/word/2010/wordprocessingDrawing" xmlns:wp="http://schemas.openxmlformats.org/drawingml/2006/wordprocessingDrawing" xmlns:w10="urn:schemas-microsoft-com:office:word" xmlns:w="http://schemas.openxmlformats.org/wordprocessingml/2006/main" xmlns:w14="http://schemas.microsoft.com/office/word/2010/wordml" xmlns:wpg="http://schemas.microsoft.com/office/word/2010/wordprocessingGroup" xmlns:wpi="http://schemas.microsoft.com/office/word/2010/wordprocessingInk" xmlns:wne="http://schemas.microsoft.com/office/word/2006/wordml" xmlns:wps="http://schemas.microsoft.com/office/word/2010/wordprocessingShape" mc:Ignorable="w14 wp14">
+<w:document xmlns:wpc="http://schemas.microsoft.com/office/word/2010/wordprocessingCanvas" xmlns:cx="http://schemas.microsoft.com/office/drawing/2014/chartex" xmlns:cx1="http://schemas.microsoft.com/office/drawing/2015/9/8/chartex" xmlns:cx2="http://schemas.microsoft.com/office/drawing/2015/10/21/chartex" xmlns:cx3="http://schemas.microsoft.com/office/drawing/2016/5/9/chartex" xmlns:cx4="http://schemas.microsoft.com/office/drawing/2016/5/10/chartex" xmlns:cx5="http://schemas.microsoft.com/office/drawing/2016/5/11/chartex" xmlns:cx6="http://schemas.microsoft.com/office/drawing/2016/5/12/chartex" xmlns:cx7="http://schemas.microsoft.com/office/drawing/2016/5/13/chartex" xmlns:cx8="http://schemas.microsoft.com/office/drawing/2016/5/14/chartex" xmlns:mc="http://schemas.openxmlformats.org/markup-compatibility/2006" xmlns:aink="http://schemas.microsoft.com/office/drawing/2016/ink" xmlns:am3d="http://schemas.microsoft.com/office/drawing/2017/model3d" xmlns:o="urn:schemas-microsoft-com:office:office" xmlns:r="http://schemas.openxmlformats.org/officeDocument/2006/relationships" xmlns:m="http://schemas.openxmlformats.org/officeDocument/2006/math" xmlns:v="urn:schemas-microsoft-com:vml" xmlns:wp14="http://schemas.microsoft.com/office/word/2010/wordprocessingDrawing" xmlns:wp="http://schemas.openxmlformats.org/drawingml/2006/wordprocessingDrawing" xmlns:w10="urn:schemas-microsoft-com:office:word" xmlns:w="http://schemas.openxmlformats.org/wordprocessingml/2006/main" xmlns:w14="http://schemas.microsoft.com/office/word/2010/wordml" xmlns:w15="http://schemas.microsoft.com/office/word/2012/wordml" xmlns:w16cex="http://schemas.microsoft.com/office/word/2018/wordml/cex" xmlns:w16cid="http://schemas.microsoft.com/office/word/2016/wordml/cid" xmlns:w16="http://schemas.microsoft.com/office/word/2018/wordml" xmlns:w16se="http://schemas.microsoft.com/office/word/2015/wordml/symex" xmlns:wpg="http://schemas.microsoft.com/office/word/2010/wordprocessingGroup" xmlns:wpi="http://schemas.microsoft.com/office/word/2010/wordprocessingInk" xmlns:wne="http://schemas.microsoft.com/office/word/2006/wordml" xmlns:wps="http://schemas.microsoft.com/office/word/2010/wordprocessingShape" mc:Ignorable="w14 w15 w16se w16cid w16 w16cex wp14">
   <w:body>
     <w:p>
       <w:pPr>
@@ -110,7 +110,7 @@
                     <pic:cNvPicPr/>
                   </pic:nvPicPr>
                   <pic:blipFill>
-                    <a:blip r:embed="rId9">
+                    <a:blip r:embed="rId8">
                       <a:extLst>
                         <a:ext uri="{28A0092B-C50C-407E-A947-70E740481C1C}">
                           <a14:useLocalDpi xmlns:a14="http://schemas.microsoft.com/office/drawing/2010/main" val="0"/>
@@ -297,7 +297,7 @@
           <w:lang w:val="sr-Latn-BA"/>
         </w:rPr>
         <w:sectPr>
-          <w:footerReference w:type="default" r:id="rId10"/>
+          <w:footerReference w:type="default" r:id="rId9"/>
           <w:pgSz w:w="11907" w:h="16839" w:code="9"/>
           <w:pgMar w:top="1440" w:right="1440" w:bottom="1440" w:left="1440" w:header="720" w:footer="720" w:gutter="0"/>
           <w:cols w:space="720"/>
@@ -364,7 +364,25 @@
           <w:szCs w:val="24"/>
           <w:lang w:val="sr-Latn-BA"/>
         </w:rPr>
-        <w:t xml:space="preserve"> Smart ZEV sistema i da, kao doupna specifikaciji korisničkih zahtjeva, upotpuni opis sistema.</w:t>
+        <w:t xml:space="preserve"> Smart ZEV sistema i da, kao dop</w:t>
+      </w:r>
+      <w:r>
+        <w:rPr>
+          <w:rFonts w:cstheme="minorHAnsi"/>
+          <w:sz w:val="24"/>
+          <w:szCs w:val="24"/>
+          <w:lang w:val="sr-Latn-BA"/>
+        </w:rPr>
+        <w:t>u</w:t>
+      </w:r>
+      <w:r>
+        <w:rPr>
+          <w:rFonts w:cstheme="minorHAnsi"/>
+          <w:sz w:val="24"/>
+          <w:szCs w:val="24"/>
+          <w:lang w:val="sr-Latn-BA"/>
+        </w:rPr>
+        <w:t>na specifikaciji korisničkih zahtjeva, upotpuni opis sistema.</w:t>
       </w:r>
     </w:p>
     <w:p>
@@ -703,7 +721,43 @@
           <w:szCs w:val="24"/>
           <w:lang w:val="sr-Latn-BA"/>
         </w:rPr>
-        <w:t>Smart ZEV sistem će biti implementiran kao web aplikacija. Za izvršavanje sistema biće neophodna internet konekcija i internet pretraživač.</w:t>
+        <w:t xml:space="preserve">Smart ZEV sistem će biti implementiran kao </w:t>
+      </w:r>
+      <w:r>
+        <w:rPr>
+          <w:rFonts w:cstheme="minorHAnsi"/>
+          <w:sz w:val="24"/>
+          <w:szCs w:val="24"/>
+          <w:lang w:val="sr-Latn-BA"/>
+        </w:rPr>
+        <w:t xml:space="preserve">desktop </w:t>
+      </w:r>
+      <w:r>
+        <w:rPr>
+          <w:rFonts w:cstheme="minorHAnsi"/>
+          <w:sz w:val="24"/>
+          <w:szCs w:val="24"/>
+          <w:lang w:val="sr-Latn-BA"/>
+        </w:rPr>
+        <w:t xml:space="preserve">aplikacija. Za izvršavanje sistema biće neophodna internet konekcija </w:t>
+      </w:r>
+      <w:r>
+        <w:rPr>
+          <w:rFonts w:cstheme="minorHAnsi"/>
+          <w:sz w:val="24"/>
+          <w:szCs w:val="24"/>
+          <w:lang w:val="sr-Latn-BA"/>
+        </w:rPr>
+        <w:t>i instalirana aplikacija na računaru</w:t>
+      </w:r>
+      <w:r>
+        <w:rPr>
+          <w:rFonts w:cstheme="minorHAnsi"/>
+          <w:sz w:val="24"/>
+          <w:szCs w:val="24"/>
+          <w:lang w:val="sr-Latn-BA"/>
+        </w:rPr>
+        <w:t>.</w:t>
       </w:r>
     </w:p>
     <w:p>
@@ -752,7 +806,36 @@
           <w:szCs w:val="24"/>
           <w:lang w:val="sr-Latn-BA"/>
         </w:rPr>
-        <w:t xml:space="preserve">Web aplikacija Smart ZEV koristiće </w:t>
+        <w:t>Desktop</w:t>
+      </w:r>
+      <w:r>
+        <w:rPr>
+          <w:rFonts w:cstheme="minorHAnsi"/>
+          <w:sz w:val="24"/>
+          <w:szCs w:val="24"/>
+          <w:lang w:val="sr-Latn-BA"/>
+        </w:rPr>
+        <w:t xml:space="preserve"> aplikacija </w:t>
+      </w:r>
+      <w:proofErr w:type="spellStart"/>
+      <w:r>
+        <w:rPr>
+          <w:rFonts w:cstheme="minorHAnsi"/>
+          <w:sz w:val="24"/>
+          <w:szCs w:val="24"/>
+          <w:lang w:val="sr-Latn-BA"/>
+        </w:rPr>
+        <w:t>Smart</w:t>
+      </w:r>
+      <w:proofErr w:type="spellEnd"/>
+      <w:r>
+        <w:rPr>
+          <w:rFonts w:cstheme="minorHAnsi"/>
+          <w:sz w:val="24"/>
+          <w:szCs w:val="24"/>
+          <w:lang w:val="sr-Latn-BA"/>
+        </w:rPr>
+        <w:t xml:space="preserve"> ZEV koristiće </w:t>
       </w:r>
       <w:r>
         <w:rPr>
@@ -771,7 +854,7 @@
           <w:szCs w:val="24"/>
           <w:lang w:val="sr-Latn-BA"/>
         </w:rPr>
-        <w:t xml:space="preserve"> protokol čime će komunikacija između sistema i korisnika aplikacije biti zaštićena. Korisničke lozinke će se čuvati u bazi podataka zajedno sa korisničkim imenom, te će biti heširane, čime je obezbijeđena tajnost kredencijala neophodnih za prijavu na sistem. U budućim verzijama, možemo očekivati upotrebu digitalnih sertifikata kako bismo u potpunosti obezbijedili sigurnost sistema. Pristup podacima o zajednicama neregistrovanim korisnicima neće biti omogućen.</w:t>
+        <w:t xml:space="preserve"> protokol čime će komunikacija između sistema i korisnika aplikacije biti zaštićena. Korisničke lozinke će se čuvati u bazi podataka zajedno sa korisničkim imenom, te će biti heširane, čime je obezbijeđena tajnost kredencijala neophodnih za prijavu na sistem. Pristup podacima o zajednicama neregistrovanim korisnicima neće biti omogućen.</w:t>
       </w:r>
     </w:p>
     <w:p>
@@ -1210,7 +1293,7 @@
           <w:szCs w:val="24"/>
           <w:lang w:val="sr-Latn-BA"/>
         </w:rPr>
-        <w:t xml:space="preserve"> ne zadovoljavaju sve potrebe korisnika. Uglavnom su to desktop aplikacije čije korišćenje nije tako jednostavno i intuitivno. U nastavku dokumenta slijedi opis predložene arhitekture našeg budućeg sistema.</w:t>
+        <w:t xml:space="preserve"> ne zadovoljavaju sve potrebe korisnika. U nastavku dokumenta slijedi opis predložene arhitekture našeg budućeg sistema.</w:t>
       </w:r>
     </w:p>
     <w:p>
@@ -1292,6 +1375,15 @@
         </w:rPr>
         <w:t>. Sva tri sistema će koristiti istu bazu podataka. Nijedan od navedenih podsistema ne zavisi od nekog drugog spoljašnjeg sistema.</w:t>
       </w:r>
+      <w:r>
+        <w:rPr>
+          <w:rFonts w:cstheme="minorHAnsi"/>
+          <w:sz w:val="24"/>
+          <w:szCs w:val="24"/>
+          <w:lang w:val="sr-Latn-BA"/>
+        </w:rPr>
+        <w:t xml:space="preserve"> Pod podsistemom se podrazumijeva podrška za tri tipa korisnika, a ne striktno tri različite aplikacije.</w:t>
+      </w:r>
     </w:p>
     <w:p>
       <w:pPr>
@@ -1308,11 +1400,10 @@
           <w:rFonts w:cstheme="minorHAnsi"/>
           <w:noProof/>
         </w:rPr>
-        <w:lastRenderedPageBreak/>
         <w:drawing>
-          <wp:inline distT="0" distB="0" distL="0" distR="0" wp14:anchorId="2D778202" wp14:editId="5CC359D2">
-            <wp:extent cx="5732145" cy="4032099"/>
-            <wp:effectExtent l="0" t="0" r="1905" b="6985"/>
+          <wp:inline distT="0" distB="0" distL="0" distR="0" wp14:anchorId="2D778202" wp14:editId="63930636">
+            <wp:extent cx="5323840" cy="3571875"/>
+            <wp:effectExtent l="0" t="0" r="0" b="9525"/>
             <wp:docPr id="1" name="Picture 1"/>
             <wp:cNvGraphicFramePr>
               <a:graphicFrameLocks xmlns:a="http://schemas.openxmlformats.org/drawingml/2006/main" noChangeAspect="1"/>
@@ -1325,7 +1416,7 @@
                     <pic:cNvPicPr/>
                   </pic:nvPicPr>
                   <pic:blipFill>
-                    <a:blip r:embed="rId11"/>
+                    <a:blip r:embed="rId10"/>
                     <a:stretch>
                       <a:fillRect/>
                     </a:stretch>
@@ -1333,7 +1424,7 @@
                   <pic:spPr>
                     <a:xfrm>
                       <a:off x="0" y="0"/>
-                      <a:ext cx="5732145" cy="4032099"/>
+                      <a:ext cx="5353270" cy="3591620"/>
                     </a:xfrm>
                     <a:prstGeom prst="rect">
                       <a:avLst/>
@@ -1383,6 +1474,7 @@
           <w:szCs w:val="24"/>
           <w:lang w:val="sr-Latn-BA"/>
         </w:rPr>
+        <w:lastRenderedPageBreak/>
         <w:t>Podsistem za predsjednika ZEV-a namijenjen je svim predsjednicima zajednica etažnih vlasnika. Oni su osobe koje uspostavljaju kontakt sa administratorima sistema, te na taj način registruju svoju zajednicu. Korisnik ovog sistema ima veće privilegije u odnosu na ostale stanare, te tako on može unositi račune, generisati izvještaje i slično. Svaki predsjednik na osnovu lozinke i jedinstvenog korisničkog imena može pristupiti sistemu, i tako uređivati poslovanje svoje zajednice etažnih vlasnika.</w:t>
       </w:r>
     </w:p>
@@ -1447,7 +1539,6 @@
           <w:szCs w:val="24"/>
           <w:lang w:val="sr-Latn-BA"/>
         </w:rPr>
-        <w:lastRenderedPageBreak/>
         <w:tab/>
         <w:t>Server čuva podatke o svim ZEV-ovima i njihovim korisnicima u bazi podataka. Takođe, server čuva i podatke za obračunavanje, te na osnovu zadatih parametara od strane korisnika generiše potreban račun ili izvještaj.</w:t>
       </w:r>
@@ -1504,6 +1595,7 @@
           <w:sz w:val="24"/>
           <w:szCs w:val="24"/>
         </w:rPr>
+        <w:lastRenderedPageBreak/>
         <w:drawing>
           <wp:inline distT="0" distB="0" distL="0" distR="0" wp14:anchorId="4D59B7FD" wp14:editId="05F43191">
             <wp:extent cx="5732145" cy="4207693"/>
@@ -1522,7 +1614,7 @@
                     </pic:cNvPicPr>
                   </pic:nvPicPr>
                   <pic:blipFill>
-                    <a:blip r:embed="rId12">
+                    <a:blip r:embed="rId11">
                       <a:extLst>
                         <a:ext uri="{28A0092B-C50C-407E-A947-70E740481C1C}">
                           <a14:useLocalDpi xmlns:a14="http://schemas.microsoft.com/office/drawing/2010/main" val="0"/>
@@ -1565,15 +1657,18 @@
           <w:lang w:val="sr-Latn-BA"/>
         </w:rPr>
       </w:pPr>
-      <w:r>
-        <w:rPr>
-          <w:rFonts w:cstheme="minorHAnsi"/>
-          <w:sz w:val="24"/>
-          <w:szCs w:val="24"/>
-          <w:lang w:val="sr-Latn-BA"/>
-        </w:rPr>
-        <w:t>Slika 2</w:t>
-      </w:r>
+      <w:hyperlink r:id="rId12" w:history="1">
+        <w:r>
+          <w:rPr>
+            <w:rStyle w:val="Hyperlink"/>
+            <w:rFonts w:cstheme="minorHAnsi"/>
+            <w:sz w:val="24"/>
+            <w:szCs w:val="24"/>
+            <w:lang w:val="sr-Latn-BA"/>
+          </w:rPr>
+          <w:t>Slika 2</w:t>
+        </w:r>
+      </w:hyperlink>
     </w:p>
     <w:p>
       <w:pPr>
@@ -1635,13 +1730,13 @@
           <w:noProof/>
           <w:sz w:val="24"/>
           <w:szCs w:val="24"/>
-        </w:rPr>
-        <w:lastRenderedPageBreak/>
+          <w:lang w:val="sr-Latn-BA"/>
+        </w:rPr>
         <w:drawing>
-          <wp:inline distT="0" distB="0" distL="0" distR="0" wp14:anchorId="041E3430" wp14:editId="15C4C4DF">
-            <wp:extent cx="5732145" cy="2652928"/>
+          <wp:inline distT="0" distB="0" distL="0" distR="0" wp14:anchorId="67D92C1F" wp14:editId="4110462D">
+            <wp:extent cx="5947546" cy="2752725"/>
             <wp:effectExtent l="0" t="0" r="0" b="0"/>
-            <wp:docPr id="4" name="Picture 4" descr="C:\Users\Slavisa\Documents\GitHub\SmartZEV\Dizajn sistema\deploymentZEV.png"/>
+            <wp:docPr id="8" name="Picture 8"/>
             <wp:cNvGraphicFramePr>
               <a:graphicFrameLocks xmlns:a="http://schemas.openxmlformats.org/drawingml/2006/main" noChangeAspect="1"/>
             </wp:cNvGraphicFramePr>
@@ -1649,10 +1744,8 @@
               <a:graphicData uri="http://schemas.openxmlformats.org/drawingml/2006/picture">
                 <pic:pic xmlns:pic="http://schemas.openxmlformats.org/drawingml/2006/picture">
                   <pic:nvPicPr>
-                    <pic:cNvPr id="0" name="Picture 2" descr="C:\Users\Slavisa\Documents\GitHub\SmartZEV\Dizajn sistema\deploymentZEV.png"/>
-                    <pic:cNvPicPr>
-                      <a:picLocks noChangeAspect="1" noChangeArrowheads="1"/>
-                    </pic:cNvPicPr>
+                    <pic:cNvPr id="8" name="Picture 8"/>
+                    <pic:cNvPicPr/>
                   </pic:nvPicPr>
                   <pic:blipFill>
                     <a:blip r:embed="rId13" cstate="print">
@@ -1662,23 +1755,18 @@
                         </a:ext>
                       </a:extLst>
                     </a:blip>
-                    <a:srcRect/>
                     <a:stretch>
                       <a:fillRect/>
                     </a:stretch>
                   </pic:blipFill>
-                  <pic:spPr bwMode="auto">
+                  <pic:spPr>
                     <a:xfrm>
                       <a:off x="0" y="0"/>
-                      <a:ext cx="5732145" cy="2652928"/>
+                      <a:ext cx="5950181" cy="2753945"/>
                     </a:xfrm>
                     <a:prstGeom prst="rect">
                       <a:avLst/>
                     </a:prstGeom>
-                    <a:noFill/>
-                    <a:ln>
-                      <a:noFill/>
-                    </a:ln>
                   </pic:spPr>
                 </pic:pic>
               </a:graphicData>
@@ -1698,43 +1786,22 @@
           <w:lang w:val="sr-Latn-BA"/>
         </w:rPr>
       </w:pPr>
-      <w:r>
-        <w:rPr>
-          <w:rFonts w:cstheme="minorHAnsi"/>
-          <w:sz w:val="24"/>
-          <w:szCs w:val="24"/>
-          <w:lang w:val="sr-Latn-BA"/>
-        </w:rPr>
-        <w:t>Slika 3</w:t>
-      </w:r>
+      <w:hyperlink r:id="rId14" w:history="1">
+        <w:r>
+          <w:rPr>
+            <w:rStyle w:val="Hyperlink"/>
+            <w:rFonts w:cstheme="minorHAnsi"/>
+            <w:sz w:val="24"/>
+            <w:szCs w:val="24"/>
+            <w:lang w:val="sr-Latn-BA"/>
+          </w:rPr>
+          <w:t>Slika 3</w:t>
+        </w:r>
+      </w:hyperlink>
     </w:p>
     <w:p>
       <w:pPr>
         <w:spacing w:after="0"/>
-        <w:jc w:val="center"/>
-        <w:rPr>
-          <w:rFonts w:cstheme="minorHAnsi"/>
-          <w:sz w:val="24"/>
-          <w:szCs w:val="24"/>
-          <w:lang w:val="sr-Latn-BA"/>
-        </w:rPr>
-      </w:pPr>
-    </w:p>
-    <w:p>
-      <w:pPr>
-        <w:spacing w:after="0"/>
-        <w:jc w:val="center"/>
-        <w:rPr>
-          <w:rFonts w:cstheme="minorHAnsi"/>
-          <w:sz w:val="24"/>
-          <w:szCs w:val="24"/>
-          <w:lang w:val="sr-Latn-BA"/>
-        </w:rPr>
-      </w:pPr>
-    </w:p>
-    <w:p>
-      <w:pPr>
-        <w:spacing w:after="0"/>
         <w:rPr>
           <w:rFonts w:cstheme="minorHAnsi"/>
           <w:sz w:val="24"/>
@@ -1748,12 +1815,14 @@
           <w:noProof/>
           <w:sz w:val="24"/>
           <w:szCs w:val="24"/>
-        </w:rPr>
+          <w:lang w:val="sr-Latn-BA"/>
+        </w:rPr>
+        <w:lastRenderedPageBreak/>
         <w:drawing>
-          <wp:inline distT="0" distB="0" distL="0" distR="0" wp14:anchorId="38C151AA" wp14:editId="6B66B881">
-            <wp:extent cx="5732145" cy="3738355"/>
-            <wp:effectExtent l="0" t="0" r="1905" b="0"/>
-            <wp:docPr id="7" name="Picture 7" descr="C:\Users\Slavisa\Documents\GitHub\SmartZEV\Dizajn sistema\ComponentDiagram.jpg"/>
+          <wp:inline distT="0" distB="0" distL="0" distR="0" wp14:anchorId="52538561" wp14:editId="19CFDD1A">
+            <wp:extent cx="6080705" cy="4552950"/>
+            <wp:effectExtent l="0" t="0" r="0" b="0"/>
+            <wp:docPr id="9" name="Picture 9"/>
             <wp:cNvGraphicFramePr>
               <a:graphicFrameLocks xmlns:a="http://schemas.openxmlformats.org/drawingml/2006/main" noChangeAspect="1"/>
             </wp:cNvGraphicFramePr>
@@ -1761,140 +1830,8 @@
               <a:graphicData uri="http://schemas.openxmlformats.org/drawingml/2006/picture">
                 <pic:pic xmlns:pic="http://schemas.openxmlformats.org/drawingml/2006/picture">
                   <pic:nvPicPr>
-                    <pic:cNvPr id="0" name="Picture 1" descr="C:\Users\Slavisa\Documents\GitHub\SmartZEV\Dizajn sistema\ComponentDiagram.jpg"/>
-                    <pic:cNvPicPr>
-                      <a:picLocks noChangeAspect="1" noChangeArrowheads="1"/>
-                    </pic:cNvPicPr>
-                  </pic:nvPicPr>
-                  <pic:blipFill>
-                    <a:blip r:embed="rId14">
-                      <a:extLst>
-                        <a:ext uri="{28A0092B-C50C-407E-A947-70E740481C1C}">
-                          <a14:useLocalDpi xmlns:a14="http://schemas.microsoft.com/office/drawing/2010/main" val="0"/>
-                        </a:ext>
-                      </a:extLst>
-                    </a:blip>
-                    <a:srcRect/>
-                    <a:stretch>
-                      <a:fillRect/>
-                    </a:stretch>
-                  </pic:blipFill>
-                  <pic:spPr bwMode="auto">
-                    <a:xfrm>
-                      <a:off x="0" y="0"/>
-                      <a:ext cx="5732145" cy="3738355"/>
-                    </a:xfrm>
-                    <a:prstGeom prst="rect">
-                      <a:avLst/>
-                    </a:prstGeom>
-                    <a:noFill/>
-                    <a:ln>
-                      <a:noFill/>
-                    </a:ln>
-                  </pic:spPr>
-                </pic:pic>
-              </a:graphicData>
-            </a:graphic>
-          </wp:inline>
-        </w:drawing>
-      </w:r>
-    </w:p>
-    <w:p>
-      <w:pPr>
-        <w:spacing w:after="0"/>
-        <w:jc w:val="center"/>
-        <w:rPr>
-          <w:rFonts w:cstheme="minorHAnsi"/>
-          <w:sz w:val="24"/>
-          <w:szCs w:val="24"/>
-          <w:lang w:val="sr-Latn-BA"/>
-        </w:rPr>
-      </w:pPr>
-      <w:r>
-        <w:rPr>
-          <w:rFonts w:cstheme="minorHAnsi"/>
-          <w:sz w:val="24"/>
-          <w:szCs w:val="24"/>
-          <w:lang w:val="sr-Latn-BA"/>
-        </w:rPr>
-        <w:t>Slika 4</w:t>
-      </w:r>
-    </w:p>
-    <w:p>
-      <w:pPr>
-        <w:spacing w:after="0"/>
-        <w:rPr>
-          <w:rFonts w:cstheme="minorHAnsi"/>
-          <w:sz w:val="24"/>
-          <w:szCs w:val="24"/>
-          <w:lang w:val="sr-Latn-BA"/>
-        </w:rPr>
-      </w:pPr>
-    </w:p>
-    <w:p>
-      <w:pPr>
-        <w:pStyle w:val="Heading2"/>
-        <w:rPr>
-          <w:rFonts w:asciiTheme="minorHAnsi" w:hAnsiTheme="minorHAnsi" w:cstheme="minorHAnsi"/>
-        </w:rPr>
-      </w:pPr>
-      <w:r>
-        <w:rPr>
-          <w:rFonts w:asciiTheme="minorHAnsi" w:hAnsiTheme="minorHAnsi" w:cstheme="minorHAnsi"/>
-        </w:rPr>
-        <w:t xml:space="preserve"> Perzistentni sloj</w:t>
-      </w:r>
-    </w:p>
-    <w:p>
-      <w:pPr>
-        <w:ind w:firstLine="360"/>
-        <w:jc w:val="both"/>
-        <w:rPr>
-          <w:rFonts w:cstheme="minorHAnsi"/>
-          <w:sz w:val="24"/>
-          <w:szCs w:val="24"/>
-          <w:lang w:val="sr-Latn-BA"/>
-        </w:rPr>
-      </w:pPr>
-      <w:r>
-        <w:rPr>
-          <w:rFonts w:cstheme="minorHAnsi"/>
-          <w:sz w:val="24"/>
-          <w:szCs w:val="24"/>
-          <w:lang w:val="sr-Latn-BA"/>
-        </w:rPr>
-        <w:t>Na serveru se čuva baza podataka koja sadrzi informacije o korisnicima, ZEV-ovima, računima i izvještajima. Na Slici 5 prikazan je konceptualni model ove baze.</w:t>
-      </w:r>
-    </w:p>
-    <w:p>
-      <w:pPr>
-        <w:rPr>
-          <w:rFonts w:cstheme="minorHAnsi"/>
-          <w:lang w:val="sr-Latn-BA"/>
-        </w:rPr>
-      </w:pPr>
-      <w:r>
-        <w:rPr>
-          <w:rFonts w:cstheme="minorHAnsi"/>
-          <w:noProof/>
-        </w:rPr>
-        <w:lastRenderedPageBreak/>
-        <w:drawing>
-          <wp:inline distT="0" distB="0" distL="0" distR="0" wp14:anchorId="5EC10D38" wp14:editId="2F250DF6">
-            <wp:extent cx="5732145" cy="4447354"/>
-            <wp:effectExtent l="0" t="0" r="1905" b="0"/>
-            <wp:docPr id="6" name="Picture 6" descr="C:\Users\Slavisa\Documents\GitHub\SmartZEV\Baza\Model_baza_new.png"/>
-            <wp:cNvGraphicFramePr>
-              <a:graphicFrameLocks xmlns:a="http://schemas.openxmlformats.org/drawingml/2006/main" noChangeAspect="1"/>
-            </wp:cNvGraphicFramePr>
-            <a:graphic xmlns:a="http://schemas.openxmlformats.org/drawingml/2006/main">
-              <a:graphicData uri="http://schemas.openxmlformats.org/drawingml/2006/picture">
-                <pic:pic xmlns:pic="http://schemas.openxmlformats.org/drawingml/2006/picture">
-                  <pic:nvPicPr>
-                    <pic:cNvPr id="0" name="Picture 4" descr="C:\Users\Slavisa\Documents\GitHub\SmartZEV\Baza\Model_baza_new.png"/>
-                    <pic:cNvPicPr>
-                      <a:picLocks noChangeAspect="1" noChangeArrowheads="1"/>
-                    </pic:cNvPicPr>
+                    <pic:cNvPr id="9" name="Picture 9"/>
+                    <pic:cNvPicPr/>
                   </pic:nvPicPr>
                   <pic:blipFill>
                     <a:blip r:embed="rId15">
@@ -1904,23 +1841,18 @@
                         </a:ext>
                       </a:extLst>
                     </a:blip>
-                    <a:srcRect/>
                     <a:stretch>
                       <a:fillRect/>
                     </a:stretch>
                   </pic:blipFill>
-                  <pic:spPr bwMode="auto">
+                  <pic:spPr>
                     <a:xfrm>
                       <a:off x="0" y="0"/>
-                      <a:ext cx="5732145" cy="4447354"/>
+                      <a:ext cx="6086972" cy="4557642"/>
                     </a:xfrm>
                     <a:prstGeom prst="rect">
                       <a:avLst/>
                     </a:prstGeom>
-                    <a:noFill/>
-                    <a:ln>
-                      <a:noFill/>
-                    </a:ln>
                   </pic:spPr>
                 </pic:pic>
               </a:graphicData>
@@ -1931,19 +1863,149 @@
     </w:p>
     <w:p>
       <w:pPr>
+        <w:spacing w:after="0"/>
         <w:jc w:val="center"/>
         <w:rPr>
           <w:rFonts w:cstheme="minorHAnsi"/>
-          <w:lang w:val="sr-Latn-BA"/>
-        </w:rPr>
-      </w:pPr>
-      <w:r>
-        <w:rPr>
-          <w:rFonts w:cstheme="minorHAnsi"/>
-          <w:lang w:val="sr-Latn-BA"/>
-        </w:rPr>
-        <w:t>Slika 5</w:t>
-      </w:r>
+          <w:sz w:val="24"/>
+          <w:szCs w:val="24"/>
+          <w:lang w:val="sr-Latn-BA"/>
+        </w:rPr>
+      </w:pPr>
+      <w:hyperlink r:id="rId16" w:history="1">
+        <w:r>
+          <w:rPr>
+            <w:rStyle w:val="Hyperlink"/>
+            <w:rFonts w:cstheme="minorHAnsi"/>
+            <w:sz w:val="24"/>
+            <w:szCs w:val="24"/>
+            <w:lang w:val="sr-Latn-BA"/>
+          </w:rPr>
+          <w:t>Slika 4</w:t>
+        </w:r>
+      </w:hyperlink>
+    </w:p>
+    <w:p>
+      <w:pPr>
+        <w:spacing w:after="0"/>
+        <w:rPr>
+          <w:rFonts w:cstheme="minorHAnsi"/>
+          <w:sz w:val="24"/>
+          <w:szCs w:val="24"/>
+          <w:lang w:val="sr-Latn-BA"/>
+        </w:rPr>
+      </w:pPr>
+    </w:p>
+    <w:p>
+      <w:pPr>
+        <w:pStyle w:val="Heading2"/>
+        <w:rPr>
+          <w:rFonts w:asciiTheme="minorHAnsi" w:hAnsiTheme="minorHAnsi" w:cstheme="minorHAnsi"/>
+        </w:rPr>
+      </w:pPr>
+      <w:r>
+        <w:rPr>
+          <w:rFonts w:asciiTheme="minorHAnsi" w:hAnsiTheme="minorHAnsi" w:cstheme="minorHAnsi"/>
+        </w:rPr>
+        <w:t xml:space="preserve"> Perzistentni sloj</w:t>
+      </w:r>
+    </w:p>
+    <w:p>
+      <w:pPr>
+        <w:ind w:firstLine="360"/>
+        <w:jc w:val="both"/>
+        <w:rPr>
+          <w:rFonts w:cstheme="minorHAnsi"/>
+          <w:sz w:val="24"/>
+          <w:szCs w:val="24"/>
+          <w:lang w:val="sr-Latn-BA"/>
+        </w:rPr>
+      </w:pPr>
+      <w:r>
+        <w:rPr>
+          <w:rFonts w:cstheme="minorHAnsi"/>
+          <w:sz w:val="24"/>
+          <w:szCs w:val="24"/>
+          <w:lang w:val="sr-Latn-BA"/>
+        </w:rPr>
+        <w:t>Na serveru se čuva baza podataka koja sadrzi informacije o korisnicima, ZEV-ovima, računima i izvještajima. Na Slici 5 prikazan je konceptualni model ove baze.</w:t>
+      </w:r>
+    </w:p>
+    <w:p>
+      <w:pPr>
+        <w:rPr>
+          <w:rFonts w:cstheme="minorHAnsi"/>
+          <w:lang w:val="sr-Latn-BA"/>
+        </w:rPr>
+      </w:pPr>
+      <w:r>
+        <w:rPr>
+          <w:rFonts w:cstheme="minorHAnsi"/>
+          <w:noProof/>
+          <w:lang w:val="sr-Latn-BA"/>
+        </w:rPr>
+        <w:lastRenderedPageBreak/>
+        <w:drawing>
+          <wp:inline distT="0" distB="0" distL="0" distR="0" wp14:anchorId="1EDCE9BF" wp14:editId="271F43A7">
+            <wp:extent cx="5848350" cy="4081600"/>
+            <wp:effectExtent l="0" t="0" r="0" b="0"/>
+            <wp:docPr id="10" name="Picture 10"/>
+            <wp:cNvGraphicFramePr>
+              <a:graphicFrameLocks xmlns:a="http://schemas.openxmlformats.org/drawingml/2006/main" noChangeAspect="1"/>
+            </wp:cNvGraphicFramePr>
+            <a:graphic xmlns:a="http://schemas.openxmlformats.org/drawingml/2006/main">
+              <a:graphicData uri="http://schemas.openxmlformats.org/drawingml/2006/picture">
+                <pic:pic xmlns:pic="http://schemas.openxmlformats.org/drawingml/2006/picture">
+                  <pic:nvPicPr>
+                    <pic:cNvPr id="10" name="Picture 10"/>
+                    <pic:cNvPicPr/>
+                  </pic:nvPicPr>
+                  <pic:blipFill>
+                    <a:blip r:embed="rId17">
+                      <a:extLst>
+                        <a:ext uri="{28A0092B-C50C-407E-A947-70E740481C1C}">
+                          <a14:useLocalDpi xmlns:a14="http://schemas.microsoft.com/office/drawing/2010/main" val="0"/>
+                        </a:ext>
+                      </a:extLst>
+                    </a:blip>
+                    <a:stretch>
+                      <a:fillRect/>
+                    </a:stretch>
+                  </pic:blipFill>
+                  <pic:spPr>
+                    <a:xfrm>
+                      <a:off x="0" y="0"/>
+                      <a:ext cx="5853695" cy="4085330"/>
+                    </a:xfrm>
+                    <a:prstGeom prst="rect">
+                      <a:avLst/>
+                    </a:prstGeom>
+                  </pic:spPr>
+                </pic:pic>
+              </a:graphicData>
+            </a:graphic>
+          </wp:inline>
+        </w:drawing>
+      </w:r>
+    </w:p>
+    <w:p>
+      <w:pPr>
+        <w:jc w:val="center"/>
+        <w:rPr>
+          <w:rFonts w:cstheme="minorHAnsi"/>
+          <w:lang w:val="sr-Latn-BA"/>
+        </w:rPr>
+      </w:pPr>
+      <w:hyperlink r:id="rId18" w:history="1">
+        <w:r>
+          <w:rPr>
+            <w:rStyle w:val="Hyperlink"/>
+            <w:rFonts w:cstheme="minorHAnsi"/>
+            <w:lang w:val="sr-Latn-BA"/>
+          </w:rPr>
+          <w:t>Slika 5</w:t>
+        </w:r>
+      </w:hyperlink>
     </w:p>
     <w:p>
       <w:pPr>
@@ -3405,8 +3467,6 @@
         </w:rPr>
         <w:t>Ukoliko korisnik izgubi internet konekciju svi aktivni procesi biće terminirani</w:t>
       </w:r>
-      <w:bookmarkStart w:id="0" w:name="_GoBack"/>
-      <w:bookmarkEnd w:id="0"/>
     </w:p>
     <w:p>
       <w:pPr>
@@ -3483,7 +3543,7 @@
                     </pic:cNvPicPr>
                   </pic:nvPicPr>
                   <pic:blipFill>
-                    <a:blip r:embed="rId16">
+                    <a:blip r:embed="rId19">
                       <a:extLst>
                         <a:ext uri="{28A0092B-C50C-407E-A947-70E740481C1C}">
                           <a14:useLocalDpi xmlns:a14="http://schemas.microsoft.com/office/drawing/2010/main" val="0"/>
@@ -3527,15 +3587,18 @@
           <w:lang w:val="sr-Latn-BA"/>
         </w:rPr>
       </w:pPr>
-      <w:r>
-        <w:rPr>
-          <w:rFonts w:cstheme="minorHAnsi"/>
-          <w:sz w:val="24"/>
-          <w:szCs w:val="24"/>
-          <w:lang w:val="sr-Latn-BA"/>
-        </w:rPr>
-        <w:t>Slika 6</w:t>
-      </w:r>
+      <w:hyperlink r:id="rId20" w:history="1">
+        <w:r>
+          <w:rPr>
+            <w:rStyle w:val="Hyperlink"/>
+            <w:rFonts w:cstheme="minorHAnsi"/>
+            <w:sz w:val="24"/>
+            <w:szCs w:val="24"/>
+            <w:lang w:val="sr-Latn-BA"/>
+          </w:rPr>
+          <w:t>Slika 6</w:t>
+        </w:r>
+      </w:hyperlink>
     </w:p>
     <w:sectPr>
       <w:pgSz w:w="11907" w:h="16840" w:code="9"/>
@@ -3548,7 +3611,7 @@
 </file>
 
 <file path=word/endnotes.xml><?xml version="1.0" encoding="utf-8"?>
-<w:endnotes xmlns:wpc="http://schemas.microsoft.com/office/word/2010/wordprocessingCanvas" xmlns:mc="http://schemas.openxmlformats.org/markup-compatibility/2006" xmlns:o="urn:schemas-microsoft-com:office:office" xmlns:r="http://schemas.openxmlformats.org/officeDocument/2006/relationships" xmlns:m="http://schemas.openxmlformats.org/officeDocument/2006/math" xmlns:v="urn:schemas-microsoft-com:vml" xmlns:wp14="http://schemas.microsoft.com/office/word/2010/wordprocessingDrawing" xmlns:wp="http://schemas.openxmlformats.org/drawingml/2006/wordprocessingDrawing" xmlns:w10="urn:schemas-microsoft-com:office:word" xmlns:w="http://schemas.openxmlformats.org/wordprocessingml/2006/main" xmlns:w14="http://schemas.microsoft.com/office/word/2010/wordml" xmlns:wpg="http://schemas.microsoft.com/office/word/2010/wordprocessingGroup" xmlns:wpi="http://schemas.microsoft.com/office/word/2010/wordprocessingInk" xmlns:wne="http://schemas.microsoft.com/office/word/2006/wordml" xmlns:wps="http://schemas.microsoft.com/office/word/2010/wordprocessingShape" mc:Ignorable="w14 wp14">
+<w:endnotes xmlns:wpc="http://schemas.microsoft.com/office/word/2010/wordprocessingCanvas" xmlns:cx="http://schemas.microsoft.com/office/drawing/2014/chartex" xmlns:cx1="http://schemas.microsoft.com/office/drawing/2015/9/8/chartex" xmlns:cx2="http://schemas.microsoft.com/office/drawing/2015/10/21/chartex" xmlns:cx3="http://schemas.microsoft.com/office/drawing/2016/5/9/chartex" xmlns:cx4="http://schemas.microsoft.com/office/drawing/2016/5/10/chartex" xmlns:cx5="http://schemas.microsoft.com/office/drawing/2016/5/11/chartex" xmlns:cx6="http://schemas.microsoft.com/office/drawing/2016/5/12/chartex" xmlns:cx7="http://schemas.microsoft.com/office/drawing/2016/5/13/chartex" xmlns:cx8="http://schemas.microsoft.com/office/drawing/2016/5/14/chartex" xmlns:mc="http://schemas.openxmlformats.org/markup-compatibility/2006" xmlns:aink="http://schemas.microsoft.com/office/drawing/2016/ink" xmlns:am3d="http://schemas.microsoft.com/office/drawing/2017/model3d" xmlns:o="urn:schemas-microsoft-com:office:office" xmlns:r="http://schemas.openxmlformats.org/officeDocument/2006/relationships" xmlns:m="http://schemas.openxmlformats.org/officeDocument/2006/math" xmlns:v="urn:schemas-microsoft-com:vml" xmlns:wp14="http://schemas.microsoft.com/office/word/2010/wordprocessingDrawing" xmlns:wp="http://schemas.openxmlformats.org/drawingml/2006/wordprocessingDrawing" xmlns:w10="urn:schemas-microsoft-com:office:word" xmlns:w="http://schemas.openxmlformats.org/wordprocessingml/2006/main" xmlns:w14="http://schemas.microsoft.com/office/word/2010/wordml" xmlns:w15="http://schemas.microsoft.com/office/word/2012/wordml" xmlns:w16cex="http://schemas.microsoft.com/office/word/2018/wordml/cex" xmlns:w16cid="http://schemas.microsoft.com/office/word/2016/wordml/cid" xmlns:w16="http://schemas.microsoft.com/office/word/2018/wordml" xmlns:w16se="http://schemas.microsoft.com/office/word/2015/wordml/symex" xmlns:wpg="http://schemas.microsoft.com/office/word/2010/wordprocessingGroup" xmlns:wpi="http://schemas.microsoft.com/office/word/2010/wordprocessingInk" xmlns:wne="http://schemas.microsoft.com/office/word/2006/wordml" xmlns:wps="http://schemas.microsoft.com/office/word/2010/wordprocessingShape" mc:Ignorable="w14 w15 w16se w16cid w16 w16cex wp14">
   <w:endnote w:type="separator" w:id="-1">
     <w:p>
       <w:pPr>
@@ -3573,7 +3636,7 @@
 </file>
 
 <file path=word/footer1.xml><?xml version="1.0" encoding="utf-8"?>
-<w:ftr xmlns:wpc="http://schemas.microsoft.com/office/word/2010/wordprocessingCanvas" xmlns:mc="http://schemas.openxmlformats.org/markup-compatibility/2006" xmlns:o="urn:schemas-microsoft-com:office:office" xmlns:r="http://schemas.openxmlformats.org/officeDocument/2006/relationships" xmlns:m="http://schemas.openxmlformats.org/officeDocument/2006/math" xmlns:v="urn:schemas-microsoft-com:vml" xmlns:wp14="http://schemas.microsoft.com/office/word/2010/wordprocessingDrawing" xmlns:wp="http://schemas.openxmlformats.org/drawingml/2006/wordprocessingDrawing" xmlns:w10="urn:schemas-microsoft-com:office:word" xmlns:w="http://schemas.openxmlformats.org/wordprocessingml/2006/main" xmlns:w14="http://schemas.microsoft.com/office/word/2010/wordml" xmlns:wpg="http://schemas.microsoft.com/office/word/2010/wordprocessingGroup" xmlns:wpi="http://schemas.microsoft.com/office/word/2010/wordprocessingInk" xmlns:wne="http://schemas.microsoft.com/office/word/2006/wordml" xmlns:wps="http://schemas.microsoft.com/office/word/2010/wordprocessingShape" mc:Ignorable="w14 wp14">
+<w:ftr xmlns:wpc="http://schemas.microsoft.com/office/word/2010/wordprocessingCanvas" xmlns:cx="http://schemas.microsoft.com/office/drawing/2014/chartex" xmlns:cx1="http://schemas.microsoft.com/office/drawing/2015/9/8/chartex" xmlns:cx2="http://schemas.microsoft.com/office/drawing/2015/10/21/chartex" xmlns:cx3="http://schemas.microsoft.com/office/drawing/2016/5/9/chartex" xmlns:cx4="http://schemas.microsoft.com/office/drawing/2016/5/10/chartex" xmlns:cx5="http://schemas.microsoft.com/office/drawing/2016/5/11/chartex" xmlns:cx6="http://schemas.microsoft.com/office/drawing/2016/5/12/chartex" xmlns:cx7="http://schemas.microsoft.com/office/drawing/2016/5/13/chartex" xmlns:cx8="http://schemas.microsoft.com/office/drawing/2016/5/14/chartex" xmlns:mc="http://schemas.openxmlformats.org/markup-compatibility/2006" xmlns:aink="http://schemas.microsoft.com/office/drawing/2016/ink" xmlns:am3d="http://schemas.microsoft.com/office/drawing/2017/model3d" xmlns:o="urn:schemas-microsoft-com:office:office" xmlns:r="http://schemas.openxmlformats.org/officeDocument/2006/relationships" xmlns:m="http://schemas.openxmlformats.org/officeDocument/2006/math" xmlns:v="urn:schemas-microsoft-com:vml" xmlns:wp14="http://schemas.microsoft.com/office/word/2010/wordprocessingDrawing" xmlns:wp="http://schemas.openxmlformats.org/drawingml/2006/wordprocessingDrawing" xmlns:w10="urn:schemas-microsoft-com:office:word" xmlns:w="http://schemas.openxmlformats.org/wordprocessingml/2006/main" xmlns:w14="http://schemas.microsoft.com/office/word/2010/wordml" xmlns:w15="http://schemas.microsoft.com/office/word/2012/wordml" xmlns:w16cex="http://schemas.microsoft.com/office/word/2018/wordml/cex" xmlns:w16cid="http://schemas.microsoft.com/office/word/2016/wordml/cid" xmlns:w16="http://schemas.microsoft.com/office/word/2018/wordml" xmlns:w16se="http://schemas.microsoft.com/office/word/2015/wordml/symex" xmlns:wpg="http://schemas.microsoft.com/office/word/2010/wordprocessingGroup" xmlns:wpi="http://schemas.microsoft.com/office/word/2010/wordprocessingInk" xmlns:wne="http://schemas.microsoft.com/office/word/2006/wordml" xmlns:wps="http://schemas.microsoft.com/office/word/2010/wordprocessingShape" mc:Ignorable="w14 w15 w16se w16cid w16 w16cex wp14">
   <w:sdt>
     <w:sdtPr>
       <w:id w:val="11114968"/>
@@ -3626,7 +3689,7 @@
 </file>
 
 <file path=word/footnotes.xml><?xml version="1.0" encoding="utf-8"?>
-<w:footnotes xmlns:wpc="http://schemas.microsoft.com/office/word/2010/wordprocessingCanvas" xmlns:mc="http://schemas.openxmlformats.org/markup-compatibility/2006" xmlns:o="urn:schemas-microsoft-com:office:office" xmlns:r="http://schemas.openxmlformats.org/officeDocument/2006/relationships" xmlns:m="http://schemas.openxmlformats.org/officeDocument/2006/math" xmlns:v="urn:schemas-microsoft-com:vml" xmlns:wp14="http://schemas.microsoft.com/office/word/2010/wordprocessingDrawing" xmlns:wp="http://schemas.openxmlformats.org/drawingml/2006/wordprocessingDrawing" xmlns:w10="urn:schemas-microsoft-com:office:word" xmlns:w="http://schemas.openxmlformats.org/wordprocessingml/2006/main" xmlns:w14="http://schemas.microsoft.com/office/word/2010/wordml" xmlns:wpg="http://schemas.microsoft.com/office/word/2010/wordprocessingGroup" xmlns:wpi="http://schemas.microsoft.com/office/word/2010/wordprocessingInk" xmlns:wne="http://schemas.microsoft.com/office/word/2006/wordml" xmlns:wps="http://schemas.microsoft.com/office/word/2010/wordprocessingShape" mc:Ignorable="w14 wp14">
+<w:footnotes xmlns:wpc="http://schemas.microsoft.com/office/word/2010/wordprocessingCanvas" xmlns:cx="http://schemas.microsoft.com/office/drawing/2014/chartex" xmlns:cx1="http://schemas.microsoft.com/office/drawing/2015/9/8/chartex" xmlns:cx2="http://schemas.microsoft.com/office/drawing/2015/10/21/chartex" xmlns:cx3="http://schemas.microsoft.com/office/drawing/2016/5/9/chartex" xmlns:cx4="http://schemas.microsoft.com/office/drawing/2016/5/10/chartex" xmlns:cx5="http://schemas.microsoft.com/office/drawing/2016/5/11/chartex" xmlns:cx6="http://schemas.microsoft.com/office/drawing/2016/5/12/chartex" xmlns:cx7="http://schemas.microsoft.com/office/drawing/2016/5/13/chartex" xmlns:cx8="http://schemas.microsoft.com/office/drawing/2016/5/14/chartex" xmlns:mc="http://schemas.openxmlformats.org/markup-compatibility/2006" xmlns:aink="http://schemas.microsoft.com/office/drawing/2016/ink" xmlns:am3d="http://schemas.microsoft.com/office/drawing/2017/model3d" xmlns:o="urn:schemas-microsoft-com:office:office" xmlns:r="http://schemas.openxmlformats.org/officeDocument/2006/relationships" xmlns:m="http://schemas.openxmlformats.org/officeDocument/2006/math" xmlns:v="urn:schemas-microsoft-com:vml" xmlns:wp14="http://schemas.microsoft.com/office/word/2010/wordprocessingDrawing" xmlns:wp="http://schemas.openxmlformats.org/drawingml/2006/wordprocessingDrawing" xmlns:w10="urn:schemas-microsoft-com:office:word" xmlns:w="http://schemas.openxmlformats.org/wordprocessingml/2006/main" xmlns:w14="http://schemas.microsoft.com/office/word/2010/wordml" xmlns:w15="http://schemas.microsoft.com/office/word/2012/wordml" xmlns:w16cex="http://schemas.microsoft.com/office/word/2018/wordml/cex" xmlns:w16cid="http://schemas.microsoft.com/office/word/2016/wordml/cid" xmlns:w16="http://schemas.microsoft.com/office/word/2018/wordml" xmlns:w16se="http://schemas.microsoft.com/office/word/2015/wordml/symex" xmlns:wpg="http://schemas.microsoft.com/office/word/2010/wordprocessingGroup" xmlns:wpi="http://schemas.microsoft.com/office/word/2010/wordprocessingInk" xmlns:wne="http://schemas.microsoft.com/office/word/2006/wordml" xmlns:wps="http://schemas.microsoft.com/office/word/2010/wordprocessingShape" mc:Ignorable="w14 w15 w16se w16cid w16 w16cex wp14">
   <w:footnote w:type="separator" w:id="-1">
     <w:p>
       <w:pPr>
@@ -3651,8 +3714,8 @@
 </file>
 
 <file path=word/numbering.xml><?xml version="1.0" encoding="utf-8"?>
-<w:numbering xmlns:wpc="http://schemas.microsoft.com/office/word/2010/wordprocessingCanvas" xmlns:mc="http://schemas.openxmlformats.org/markup-compatibility/2006" xmlns:o="urn:schemas-microsoft-com:office:office" xmlns:r="http://schemas.openxmlformats.org/officeDocument/2006/relationships" xmlns:m="http://schemas.openxmlformats.org/officeDocument/2006/math" xmlns:v="urn:schemas-microsoft-com:vml" xmlns:wp14="http://schemas.microsoft.com/office/word/2010/wordprocessingDrawing" xmlns:wp="http://schemas.openxmlformats.org/drawingml/2006/wordprocessingDrawing" xmlns:w10="urn:schemas-microsoft-com:office:word" xmlns:w="http://schemas.openxmlformats.org/wordprocessingml/2006/main" xmlns:w14="http://schemas.microsoft.com/office/word/2010/wordml" xmlns:wpg="http://schemas.microsoft.com/office/word/2010/wordprocessingGroup" xmlns:wpi="http://schemas.microsoft.com/office/word/2010/wordprocessingInk" xmlns:wne="http://schemas.microsoft.com/office/word/2006/wordml" xmlns:wps="http://schemas.microsoft.com/office/word/2010/wordprocessingShape" mc:Ignorable="w14 wp14">
-  <w:abstractNum w:abstractNumId="0">
+<w:numbering xmlns:wpc="http://schemas.microsoft.com/office/word/2010/wordprocessingCanvas" xmlns:cx="http://schemas.microsoft.com/office/drawing/2014/chartex" xmlns:cx1="http://schemas.microsoft.com/office/drawing/2015/9/8/chartex" xmlns:cx2="http://schemas.microsoft.com/office/drawing/2015/10/21/chartex" xmlns:cx3="http://schemas.microsoft.com/office/drawing/2016/5/9/chartex" xmlns:cx4="http://schemas.microsoft.com/office/drawing/2016/5/10/chartex" xmlns:cx5="http://schemas.microsoft.com/office/drawing/2016/5/11/chartex" xmlns:cx6="http://schemas.microsoft.com/office/drawing/2016/5/12/chartex" xmlns:cx7="http://schemas.microsoft.com/office/drawing/2016/5/13/chartex" xmlns:cx8="http://schemas.microsoft.com/office/drawing/2016/5/14/chartex" xmlns:mc="http://schemas.openxmlformats.org/markup-compatibility/2006" xmlns:aink="http://schemas.microsoft.com/office/drawing/2016/ink" xmlns:am3d="http://schemas.microsoft.com/office/drawing/2017/model3d" xmlns:o="urn:schemas-microsoft-com:office:office" xmlns:r="http://schemas.openxmlformats.org/officeDocument/2006/relationships" xmlns:m="http://schemas.openxmlformats.org/officeDocument/2006/math" xmlns:v="urn:schemas-microsoft-com:vml" xmlns:wp14="http://schemas.microsoft.com/office/word/2010/wordprocessingDrawing" xmlns:wp="http://schemas.openxmlformats.org/drawingml/2006/wordprocessingDrawing" xmlns:w10="urn:schemas-microsoft-com:office:word" xmlns:w="http://schemas.openxmlformats.org/wordprocessingml/2006/main" xmlns:w14="http://schemas.microsoft.com/office/word/2010/wordml" xmlns:w15="http://schemas.microsoft.com/office/word/2012/wordml" xmlns:w16cex="http://schemas.microsoft.com/office/word/2018/wordml/cex" xmlns:w16cid="http://schemas.microsoft.com/office/word/2016/wordml/cid" xmlns:w16="http://schemas.microsoft.com/office/word/2018/wordml" xmlns:w16se="http://schemas.microsoft.com/office/word/2015/wordml/symex" xmlns:wpg="http://schemas.microsoft.com/office/word/2010/wordprocessingGroup" xmlns:wpi="http://schemas.microsoft.com/office/word/2010/wordprocessingInk" xmlns:wne="http://schemas.microsoft.com/office/word/2006/wordml" xmlns:wps="http://schemas.microsoft.com/office/word/2010/wordprocessingShape" mc:Ignorable="w14 w15 w16se w16cid w16 w16cex wp14">
+  <w:abstractNum w:abstractNumId="0" w15:restartNumberingAfterBreak="0">
     <w:nsid w:val="22DE5D3D"/>
     <w:multiLevelType w:val="hybridMultilevel"/>
     <w:tmpl w:val="671E4ABE"/>
@@ -3765,7 +3828,7 @@
       </w:rPr>
     </w:lvl>
   </w:abstractNum>
-  <w:abstractNum w:abstractNumId="1">
+  <w:abstractNum w:abstractNumId="1" w15:restartNumberingAfterBreak="0">
     <w:nsid w:val="297823A4"/>
     <w:multiLevelType w:val="hybridMultilevel"/>
     <w:tmpl w:val="08202EF6"/>
@@ -3878,7 +3941,7 @@
       </w:rPr>
     </w:lvl>
   </w:abstractNum>
-  <w:abstractNum w:abstractNumId="2">
+  <w:abstractNum w:abstractNumId="2" w15:restartNumberingAfterBreak="0">
     <w:nsid w:val="4B0F4D4E"/>
     <w:multiLevelType w:val="hybridMultilevel"/>
     <w:tmpl w:val="D59C4CE2"/>
@@ -3991,7 +4054,7 @@
       </w:rPr>
     </w:lvl>
   </w:abstractNum>
-  <w:abstractNum w:abstractNumId="3">
+  <w:abstractNum w:abstractNumId="3" w15:restartNumberingAfterBreak="0">
     <w:nsid w:val="4FA52345"/>
     <w:multiLevelType w:val="multilevel"/>
     <w:tmpl w:val="6BC61762"/>
@@ -4079,7 +4142,7 @@
       </w:pPr>
     </w:lvl>
   </w:abstractNum>
-  <w:abstractNum w:abstractNumId="4">
+  <w:abstractNum w:abstractNumId="4" w15:restartNumberingAfterBreak="0">
     <w:nsid w:val="657F0F6A"/>
     <w:multiLevelType w:val="hybridMultilevel"/>
     <w:tmpl w:val="28CC99CE"/>
@@ -4192,7 +4255,7 @@
       </w:rPr>
     </w:lvl>
   </w:abstractNum>
-  <w:abstractNum w:abstractNumId="5">
+  <w:abstractNum w:abstractNumId="5" w15:restartNumberingAfterBreak="0">
     <w:nsid w:val="6C583B43"/>
     <w:multiLevelType w:val="hybridMultilevel"/>
     <w:tmpl w:val="8C786A20"/>
@@ -4327,7 +4390,7 @@
 </file>
 
 <file path=word/styles.xml><?xml version="1.0" encoding="utf-8"?>
-<w:styles xmlns:mc="http://schemas.openxmlformats.org/markup-compatibility/2006" xmlns:r="http://schemas.openxmlformats.org/officeDocument/2006/relationships" xmlns:w="http://schemas.openxmlformats.org/wordprocessingml/2006/main" xmlns:w14="http://schemas.microsoft.com/office/word/2010/wordml" mc:Ignorable="w14">
+<w:styles xmlns:mc="http://schemas.openxmlformats.org/markup-compatibility/2006" xmlns:r="http://schemas.openxmlformats.org/officeDocument/2006/relationships" xmlns:w="http://schemas.openxmlformats.org/wordprocessingml/2006/main" xmlns:w14="http://schemas.microsoft.com/office/word/2010/wordml" xmlns:w15="http://schemas.microsoft.com/office/word/2012/wordml" xmlns:w16cex="http://schemas.microsoft.com/office/word/2018/wordml/cex" xmlns:w16cid="http://schemas.microsoft.com/office/word/2016/wordml/cid" xmlns:w16="http://schemas.microsoft.com/office/word/2018/wordml" xmlns:w16se="http://schemas.microsoft.com/office/word/2015/wordml/symex" mc:Ignorable="w14 w15 w16se w16cid w16 w16cex">
   <w:docDefaults>
     <w:rPrDefault>
       <w:rPr>
@@ -4343,144 +4406,383 @@
       </w:pPr>
     </w:pPrDefault>
   </w:docDefaults>
-  <w:latentStyles w:defLockedState="0" w:defUIPriority="99" w:defSemiHidden="1" w:defUnhideWhenUsed="1" w:defQFormat="0" w:count="267">
-    <w:lsdException w:name="Normal" w:semiHidden="0" w:uiPriority="0" w:unhideWhenUsed="0" w:qFormat="1"/>
-    <w:lsdException w:name="heading 1" w:semiHidden="0" w:uiPriority="9" w:unhideWhenUsed="0" w:qFormat="1"/>
-    <w:lsdException w:name="heading 2" w:uiPriority="9" w:qFormat="1"/>
-    <w:lsdException w:name="heading 3" w:uiPriority="9" w:qFormat="1"/>
-    <w:lsdException w:name="heading 4" w:uiPriority="9" w:qFormat="1"/>
-    <w:lsdException w:name="heading 5" w:uiPriority="9" w:qFormat="1"/>
-    <w:lsdException w:name="heading 6" w:uiPriority="9" w:qFormat="1"/>
-    <w:lsdException w:name="heading 7" w:uiPriority="9" w:qFormat="1"/>
-    <w:lsdException w:name="heading 8" w:uiPriority="9" w:qFormat="1"/>
-    <w:lsdException w:name="heading 9" w:uiPriority="9" w:qFormat="1"/>
-    <w:lsdException w:name="toc 1" w:uiPriority="39"/>
-    <w:lsdException w:name="toc 2" w:uiPriority="39"/>
-    <w:lsdException w:name="toc 3" w:uiPriority="39"/>
-    <w:lsdException w:name="toc 4" w:uiPriority="39"/>
-    <w:lsdException w:name="toc 5" w:uiPriority="39"/>
-    <w:lsdException w:name="toc 6" w:uiPriority="39"/>
-    <w:lsdException w:name="toc 7" w:uiPriority="39"/>
-    <w:lsdException w:name="toc 8" w:uiPriority="39"/>
-    <w:lsdException w:name="toc 9" w:uiPriority="39"/>
-    <w:lsdException w:name="caption" w:uiPriority="35" w:qFormat="1"/>
-    <w:lsdException w:name="Title" w:semiHidden="0" w:uiPriority="10" w:unhideWhenUsed="0" w:qFormat="1"/>
-    <w:lsdException w:name="Default Paragraph Font" w:uiPriority="1"/>
-    <w:lsdException w:name="Subtitle" w:semiHidden="0" w:uiPriority="11" w:unhideWhenUsed="0" w:qFormat="1"/>
-    <w:lsdException w:name="Strong" w:semiHidden="0" w:uiPriority="22" w:unhideWhenUsed="0" w:qFormat="1"/>
-    <w:lsdException w:name="Emphasis" w:semiHidden="0" w:uiPriority="20" w:unhideWhenUsed="0" w:qFormat="1"/>
-    <w:lsdException w:name="Table Grid" w:uiPriority="39"/>
-    <w:lsdException w:name="Placeholder Text" w:unhideWhenUsed="0"/>
-    <w:lsdException w:name="No Spacing" w:semiHidden="0" w:uiPriority="1" w:unhideWhenUsed="0" w:qFormat="1"/>
-    <w:lsdException w:name="Light Shading" w:semiHidden="0" w:uiPriority="60" w:unhideWhenUsed="0"/>
-    <w:lsdException w:name="Light List" w:semiHidden="0" w:uiPriority="61" w:unhideWhenUsed="0"/>
-    <w:lsdException w:name="Light Grid" w:semiHidden="0" w:uiPriority="62" w:unhideWhenUsed="0"/>
-    <w:lsdException w:name="Medium Shading 1" w:semiHidden="0" w:uiPriority="63" w:unhideWhenUsed="0"/>
-    <w:lsdException w:name="Medium Shading 2" w:semiHidden="0" w:uiPriority="64" w:unhideWhenUsed="0"/>
-    <w:lsdException w:name="Medium List 1" w:semiHidden="0" w:uiPriority="65" w:unhideWhenUsed="0"/>
-    <w:lsdException w:name="Medium List 2" w:semiHidden="0" w:uiPriority="66" w:unhideWhenUsed="0"/>
-    <w:lsdException w:name="Medium Grid 1" w:semiHidden="0" w:uiPriority="67" w:unhideWhenUsed="0"/>
-    <w:lsdException w:name="Medium Grid 2" w:semiHidden="0" w:uiPriority="68" w:unhideWhenUsed="0"/>
-    <w:lsdException w:name="Medium Grid 3" w:semiHidden="0" w:uiPriority="69" w:unhideWhenUsed="0"/>
-    <w:lsdException w:name="Dark List" w:semiHidden="0" w:uiPriority="70" w:unhideWhenUsed="0"/>
-    <w:lsdException w:name="Colorful Shading" w:semiHidden="0" w:uiPriority="71" w:unhideWhenUsed="0"/>
-    <w:lsdException w:name="Colorful List" w:semiHidden="0" w:uiPriority="72" w:unhideWhenUsed="0"/>
-    <w:lsdException w:name="Colorful Grid" w:semiHidden="0" w:uiPriority="73" w:unhideWhenUsed="0"/>
-    <w:lsdException w:name="Light Shading Accent 1" w:semiHidden="0" w:uiPriority="60" w:unhideWhenUsed="0"/>
-    <w:lsdException w:name="Light List Accent 1" w:semiHidden="0" w:uiPriority="61" w:unhideWhenUsed="0"/>
-    <w:lsdException w:name="Light Grid Accent 1" w:semiHidden="0" w:uiPriority="62" w:unhideWhenUsed="0"/>
-    <w:lsdException w:name="Medium Shading 1 Accent 1" w:semiHidden="0" w:uiPriority="63" w:unhideWhenUsed="0"/>
-    <w:lsdException w:name="Medium Shading 2 Accent 1" w:semiHidden="0" w:uiPriority="64" w:unhideWhenUsed="0"/>
-    <w:lsdException w:name="Medium List 1 Accent 1" w:semiHidden="0" w:uiPriority="65" w:unhideWhenUsed="0"/>
-    <w:lsdException w:name="Revision" w:unhideWhenUsed="0"/>
-    <w:lsdException w:name="List Paragraph" w:semiHidden="0" w:uiPriority="34" w:unhideWhenUsed="0" w:qFormat="1"/>
-    <w:lsdException w:name="Quote" w:semiHidden="0" w:uiPriority="29" w:unhideWhenUsed="0" w:qFormat="1"/>
-    <w:lsdException w:name="Intense Quote" w:semiHidden="0" w:uiPriority="30" w:unhideWhenUsed="0" w:qFormat="1"/>
-    <w:lsdException w:name="Medium List 2 Accent 1" w:semiHidden="0" w:uiPriority="66" w:unhideWhenUsed="0"/>
-    <w:lsdException w:name="Medium Grid 1 Accent 1" w:semiHidden="0" w:uiPriority="67" w:unhideWhenUsed="0"/>
-    <w:lsdException w:name="Medium Grid 2 Accent 1" w:semiHidden="0" w:uiPriority="68" w:unhideWhenUsed="0"/>
-    <w:lsdException w:name="Medium Grid 3 Accent 1" w:semiHidden="0" w:uiPriority="69" w:unhideWhenUsed="0"/>
-    <w:lsdException w:name="Dark List Accent 1" w:semiHidden="0" w:uiPriority="70" w:unhideWhenUsed="0"/>
-    <w:lsdException w:name="Colorful Shading Accent 1" w:semiHidden="0" w:uiPriority="71" w:unhideWhenUsed="0"/>
-    <w:lsdException w:name="Colorful List Accent 1" w:semiHidden="0" w:uiPriority="72" w:unhideWhenUsed="0"/>
-    <w:lsdException w:name="Colorful Grid Accent 1" w:semiHidden="0" w:uiPriority="73" w:unhideWhenUsed="0"/>
-    <w:lsdException w:name="Light Shading Accent 2" w:semiHidden="0" w:uiPriority="60" w:unhideWhenUsed="0"/>
-    <w:lsdException w:name="Light List Accent 2" w:semiHidden="0" w:uiPriority="61" w:unhideWhenUsed="0"/>
-    <w:lsdException w:name="Light Grid Accent 2" w:semiHidden="0" w:uiPriority="62" w:unhideWhenUsed="0"/>
-    <w:lsdException w:name="Medium Shading 1 Accent 2" w:semiHidden="0" w:uiPriority="63" w:unhideWhenUsed="0"/>
-    <w:lsdException w:name="Medium Shading 2 Accent 2" w:semiHidden="0" w:uiPriority="64" w:unhideWhenUsed="0"/>
-    <w:lsdException w:name="Medium List 1 Accent 2" w:semiHidden="0" w:uiPriority="65" w:unhideWhenUsed="0"/>
-    <w:lsdException w:name="Medium List 2 Accent 2" w:semiHidden="0" w:uiPriority="66" w:unhideWhenUsed="0"/>
-    <w:lsdException w:name="Medium Grid 1 Accent 2" w:semiHidden="0" w:uiPriority="67" w:unhideWhenUsed="0"/>
-    <w:lsdException w:name="Medium Grid 2 Accent 2" w:semiHidden="0" w:uiPriority="68" w:unhideWhenUsed="0"/>
-    <w:lsdException w:name="Medium Grid 3 Accent 2" w:semiHidden="0" w:uiPriority="69" w:unhideWhenUsed="0"/>
-    <w:lsdException w:name="Dark List Accent 2" w:semiHidden="0" w:uiPriority="70" w:unhideWhenUsed="0"/>
-    <w:lsdException w:name="Colorful Shading Accent 2" w:semiHidden="0" w:uiPriority="71" w:unhideWhenUsed="0"/>
-    <w:lsdException w:name="Colorful List Accent 2" w:semiHidden="0" w:uiPriority="72" w:unhideWhenUsed="0"/>
-    <w:lsdException w:name="Colorful Grid Accent 2" w:semiHidden="0" w:uiPriority="73" w:unhideWhenUsed="0"/>
-    <w:lsdException w:name="Light Shading Accent 3" w:semiHidden="0" w:uiPriority="60" w:unhideWhenUsed="0"/>
-    <w:lsdException w:name="Light List Accent 3" w:semiHidden="0" w:uiPriority="61" w:unhideWhenUsed="0"/>
-    <w:lsdException w:name="Light Grid Accent 3" w:semiHidden="0" w:uiPriority="62" w:unhideWhenUsed="0"/>
-    <w:lsdException w:name="Medium Shading 1 Accent 3" w:semiHidden="0" w:uiPriority="63" w:unhideWhenUsed="0"/>
-    <w:lsdException w:name="Medium Shading 2 Accent 3" w:semiHidden="0" w:uiPriority="64" w:unhideWhenUsed="0"/>
-    <w:lsdException w:name="Medium List 1 Accent 3" w:semiHidden="0" w:uiPriority="65" w:unhideWhenUsed="0"/>
-    <w:lsdException w:name="Medium List 2 Accent 3" w:semiHidden="0" w:uiPriority="66" w:unhideWhenUsed="0"/>
-    <w:lsdException w:name="Medium Grid 1 Accent 3" w:semiHidden="0" w:uiPriority="67" w:unhideWhenUsed="0"/>
-    <w:lsdException w:name="Medium Grid 2 Accent 3" w:semiHidden="0" w:uiPriority="68" w:unhideWhenUsed="0"/>
-    <w:lsdException w:name="Medium Grid 3 Accent 3" w:semiHidden="0" w:uiPriority="69" w:unhideWhenUsed="0"/>
-    <w:lsdException w:name="Dark List Accent 3" w:semiHidden="0" w:uiPriority="70" w:unhideWhenUsed="0"/>
-    <w:lsdException w:name="Colorful Shading Accent 3" w:semiHidden="0" w:uiPriority="71" w:unhideWhenUsed="0"/>
-    <w:lsdException w:name="Colorful List Accent 3" w:semiHidden="0" w:uiPriority="72" w:unhideWhenUsed="0"/>
-    <w:lsdException w:name="Colorful Grid Accent 3" w:semiHidden="0" w:uiPriority="73" w:unhideWhenUsed="0"/>
-    <w:lsdException w:name="Light Shading Accent 4" w:semiHidden="0" w:uiPriority="60" w:unhideWhenUsed="0"/>
-    <w:lsdException w:name="Light List Accent 4" w:semiHidden="0" w:uiPriority="61" w:unhideWhenUsed="0"/>
-    <w:lsdException w:name="Light Grid Accent 4" w:semiHidden="0" w:uiPriority="62" w:unhideWhenUsed="0"/>
-    <w:lsdException w:name="Medium Shading 1 Accent 4" w:semiHidden="0" w:uiPriority="63" w:unhideWhenUsed="0"/>
-    <w:lsdException w:name="Medium Shading 2 Accent 4" w:semiHidden="0" w:uiPriority="64" w:unhideWhenUsed="0"/>
-    <w:lsdException w:name="Medium List 1 Accent 4" w:semiHidden="0" w:uiPriority="65" w:unhideWhenUsed="0"/>
-    <w:lsdException w:name="Medium List 2 Accent 4" w:semiHidden="0" w:uiPriority="66" w:unhideWhenUsed="0"/>
-    <w:lsdException w:name="Medium Grid 1 Accent 4" w:semiHidden="0" w:uiPriority="67" w:unhideWhenUsed="0"/>
-    <w:lsdException w:name="Medium Grid 2 Accent 4" w:semiHidden="0" w:uiPriority="68" w:unhideWhenUsed="0"/>
-    <w:lsdException w:name="Medium Grid 3 Accent 4" w:semiHidden="0" w:uiPriority="69" w:unhideWhenUsed="0"/>
-    <w:lsdException w:name="Dark List Accent 4" w:semiHidden="0" w:uiPriority="70" w:unhideWhenUsed="0"/>
-    <w:lsdException w:name="Colorful Shading Accent 4" w:semiHidden="0" w:uiPriority="71" w:unhideWhenUsed="0"/>
-    <w:lsdException w:name="Colorful List Accent 4" w:semiHidden="0" w:uiPriority="72" w:unhideWhenUsed="0"/>
-    <w:lsdException w:name="Colorful Grid Accent 4" w:semiHidden="0" w:uiPriority="73" w:unhideWhenUsed="0"/>
-    <w:lsdException w:name="Light Shading Accent 5" w:semiHidden="0" w:uiPriority="60" w:unhideWhenUsed="0"/>
-    <w:lsdException w:name="Light List Accent 5" w:semiHidden="0" w:uiPriority="61" w:unhideWhenUsed="0"/>
-    <w:lsdException w:name="Light Grid Accent 5" w:semiHidden="0" w:uiPriority="62" w:unhideWhenUsed="0"/>
-    <w:lsdException w:name="Medium Shading 1 Accent 5" w:semiHidden="0" w:uiPriority="63" w:unhideWhenUsed="0"/>
-    <w:lsdException w:name="Medium Shading 2 Accent 5" w:semiHidden="0" w:uiPriority="64" w:unhideWhenUsed="0"/>
-    <w:lsdException w:name="Medium List 1 Accent 5" w:semiHidden="0" w:uiPriority="65" w:unhideWhenUsed="0"/>
-    <w:lsdException w:name="Medium List 2 Accent 5" w:semiHidden="0" w:uiPriority="66" w:unhideWhenUsed="0"/>
-    <w:lsdException w:name="Medium Grid 1 Accent 5" w:semiHidden="0" w:uiPriority="67" w:unhideWhenUsed="0"/>
-    <w:lsdException w:name="Medium Grid 2 Accent 5" w:semiHidden="0" w:uiPriority="68" w:unhideWhenUsed="0"/>
-    <w:lsdException w:name="Medium Grid 3 Accent 5" w:semiHidden="0" w:uiPriority="69" w:unhideWhenUsed="0"/>
-    <w:lsdException w:name="Dark List Accent 5" w:semiHidden="0" w:uiPriority="70" w:unhideWhenUsed="0"/>
-    <w:lsdException w:name="Colorful Shading Accent 5" w:semiHidden="0" w:uiPriority="71" w:unhideWhenUsed="0"/>
-    <w:lsdException w:name="Colorful List Accent 5" w:semiHidden="0" w:uiPriority="72" w:unhideWhenUsed="0"/>
-    <w:lsdException w:name="Colorful Grid Accent 5" w:semiHidden="0" w:uiPriority="73" w:unhideWhenUsed="0"/>
-    <w:lsdException w:name="Light Shading Accent 6" w:semiHidden="0" w:uiPriority="60" w:unhideWhenUsed="0"/>
-    <w:lsdException w:name="Light List Accent 6" w:semiHidden="0" w:uiPriority="61" w:unhideWhenUsed="0"/>
-    <w:lsdException w:name="Light Grid Accent 6" w:semiHidden="0" w:uiPriority="62" w:unhideWhenUsed="0"/>
-    <w:lsdException w:name="Medium Shading 1 Accent 6" w:semiHidden="0" w:uiPriority="63" w:unhideWhenUsed="0"/>
-    <w:lsdException w:name="Medium Shading 2 Accent 6" w:semiHidden="0" w:uiPriority="64" w:unhideWhenUsed="0"/>
-    <w:lsdException w:name="Medium List 1 Accent 6" w:semiHidden="0" w:uiPriority="65" w:unhideWhenUsed="0"/>
-    <w:lsdException w:name="Medium List 2 Accent 6" w:semiHidden="0" w:uiPriority="66" w:unhideWhenUsed="0"/>
-    <w:lsdException w:name="Medium Grid 1 Accent 6" w:semiHidden="0" w:uiPriority="67" w:unhideWhenUsed="0"/>
-    <w:lsdException w:name="Medium Grid 2 Accent 6" w:semiHidden="0" w:uiPriority="68" w:unhideWhenUsed="0"/>
-    <w:lsdException w:name="Medium Grid 3 Accent 6" w:semiHidden="0" w:uiPriority="69" w:unhideWhenUsed="0"/>
-    <w:lsdException w:name="Dark List Accent 6" w:semiHidden="0" w:uiPriority="70" w:unhideWhenUsed="0"/>
-    <w:lsdException w:name="Colorful Shading Accent 6" w:semiHidden="0" w:uiPriority="71" w:unhideWhenUsed="0"/>
-    <w:lsdException w:name="Colorful List Accent 6" w:semiHidden="0" w:uiPriority="72" w:unhideWhenUsed="0"/>
-    <w:lsdException w:name="Colorful Grid Accent 6" w:semiHidden="0" w:uiPriority="73" w:unhideWhenUsed="0"/>
-    <w:lsdException w:name="Subtle Emphasis" w:semiHidden="0" w:uiPriority="19" w:unhideWhenUsed="0" w:qFormat="1"/>
-    <w:lsdException w:name="Intense Emphasis" w:semiHidden="0" w:uiPriority="21" w:unhideWhenUsed="0" w:qFormat="1"/>
-    <w:lsdException w:name="Subtle Reference" w:semiHidden="0" w:uiPriority="31" w:unhideWhenUsed="0" w:qFormat="1"/>
-    <w:lsdException w:name="Intense Reference" w:semiHidden="0" w:uiPriority="32" w:unhideWhenUsed="0" w:qFormat="1"/>
-    <w:lsdException w:name="Book Title" w:semiHidden="0" w:uiPriority="33" w:unhideWhenUsed="0" w:qFormat="1"/>
-    <w:lsdException w:name="Bibliography" w:uiPriority="37"/>
-    <w:lsdException w:name="TOC Heading" w:uiPriority="39" w:qFormat="1"/>
+  <w:latentStyles w:defLockedState="0" w:defUIPriority="99" w:defSemiHidden="0" w:defUnhideWhenUsed="0" w:defQFormat="0" w:count="376">
+    <w:lsdException w:name="Normal" w:uiPriority="0" w:qFormat="1"/>
+    <w:lsdException w:name="heading 1" w:uiPriority="9" w:qFormat="1"/>
+    <w:lsdException w:name="heading 2" w:semiHidden="1" w:uiPriority="9" w:unhideWhenUsed="1" w:qFormat="1"/>
+    <w:lsdException w:name="heading 3" w:semiHidden="1" w:uiPriority="9" w:unhideWhenUsed="1" w:qFormat="1"/>
+    <w:lsdException w:name="heading 4" w:semiHidden="1" w:uiPriority="9" w:unhideWhenUsed="1" w:qFormat="1"/>
+    <w:lsdException w:name="heading 5" w:semiHidden="1" w:uiPriority="9" w:unhideWhenUsed="1" w:qFormat="1"/>
+    <w:lsdException w:name="heading 6" w:semiHidden="1" w:uiPriority="9" w:unhideWhenUsed="1" w:qFormat="1"/>
+    <w:lsdException w:name="heading 7" w:semiHidden="1" w:uiPriority="9" w:unhideWhenUsed="1" w:qFormat="1"/>
+    <w:lsdException w:name="heading 8" w:semiHidden="1" w:uiPriority="9" w:unhideWhenUsed="1" w:qFormat="1"/>
+    <w:lsdException w:name="heading 9" w:semiHidden="1" w:uiPriority="9" w:unhideWhenUsed="1" w:qFormat="1"/>
+    <w:lsdException w:name="index 1" w:semiHidden="1" w:unhideWhenUsed="1"/>
+    <w:lsdException w:name="index 2" w:semiHidden="1" w:unhideWhenUsed="1"/>
+    <w:lsdException w:name="index 3" w:semiHidden="1" w:unhideWhenUsed="1"/>
+    <w:lsdException w:name="index 4" w:semiHidden="1" w:unhideWhenUsed="1"/>
+    <w:lsdException w:name="index 5" w:semiHidden="1" w:unhideWhenUsed="1"/>
+    <w:lsdException w:name="index 6" w:semiHidden="1" w:unhideWhenUsed="1"/>
+    <w:lsdException w:name="index 7" w:semiHidden="1" w:unhideWhenUsed="1"/>
+    <w:lsdException w:name="index 8" w:semiHidden="1" w:unhideWhenUsed="1"/>
+    <w:lsdException w:name="index 9" w:semiHidden="1" w:unhideWhenUsed="1"/>
+    <w:lsdException w:name="toc 1" w:semiHidden="1" w:uiPriority="39" w:unhideWhenUsed="1"/>
+    <w:lsdException w:name="toc 2" w:semiHidden="1" w:uiPriority="39" w:unhideWhenUsed="1"/>
+    <w:lsdException w:name="toc 3" w:semiHidden="1" w:uiPriority="39" w:unhideWhenUsed="1"/>
+    <w:lsdException w:name="toc 4" w:semiHidden="1" w:uiPriority="39" w:unhideWhenUsed="1"/>
+    <w:lsdException w:name="toc 5" w:semiHidden="1" w:uiPriority="39" w:unhideWhenUsed="1"/>
+    <w:lsdException w:name="toc 6" w:semiHidden="1" w:uiPriority="39" w:unhideWhenUsed="1"/>
+    <w:lsdException w:name="toc 7" w:semiHidden="1" w:uiPriority="39" w:unhideWhenUsed="1"/>
+    <w:lsdException w:name="toc 8" w:semiHidden="1" w:uiPriority="39" w:unhideWhenUsed="1"/>
+    <w:lsdException w:name="toc 9" w:semiHidden="1" w:uiPriority="39" w:unhideWhenUsed="1"/>
+    <w:lsdException w:name="Normal Indent" w:semiHidden="1" w:unhideWhenUsed="1"/>
+    <w:lsdException w:name="footnote text" w:semiHidden="1" w:unhideWhenUsed="1"/>
+    <w:lsdException w:name="annotation text" w:semiHidden="1" w:unhideWhenUsed="1"/>
+    <w:lsdException w:name="header" w:semiHidden="1" w:unhideWhenUsed="1"/>
+    <w:lsdException w:name="footer" w:semiHidden="1" w:unhideWhenUsed="1"/>
+    <w:lsdException w:name="index heading" w:semiHidden="1" w:unhideWhenUsed="1"/>
+    <w:lsdException w:name="caption" w:semiHidden="1" w:uiPriority="35" w:unhideWhenUsed="1" w:qFormat="1"/>
+    <w:lsdException w:name="table of figures" w:semiHidden="1" w:unhideWhenUsed="1"/>
+    <w:lsdException w:name="envelope address" w:semiHidden="1" w:unhideWhenUsed="1"/>
+    <w:lsdException w:name="envelope return" w:semiHidden="1" w:unhideWhenUsed="1"/>
+    <w:lsdException w:name="footnote reference" w:semiHidden="1" w:unhideWhenUsed="1"/>
+    <w:lsdException w:name="annotation reference" w:semiHidden="1" w:unhideWhenUsed="1"/>
+    <w:lsdException w:name="line number" w:semiHidden="1" w:unhideWhenUsed="1"/>
+    <w:lsdException w:name="page number" w:semiHidden="1" w:unhideWhenUsed="1"/>
+    <w:lsdException w:name="endnote reference" w:semiHidden="1" w:unhideWhenUsed="1"/>
+    <w:lsdException w:name="endnote text" w:semiHidden="1" w:unhideWhenUsed="1"/>
+    <w:lsdException w:name="table of authorities" w:semiHidden="1" w:unhideWhenUsed="1"/>
+    <w:lsdException w:name="macro" w:semiHidden="1" w:unhideWhenUsed="1"/>
+    <w:lsdException w:name="toa heading" w:semiHidden="1" w:unhideWhenUsed="1"/>
+    <w:lsdException w:name="List" w:semiHidden="1" w:unhideWhenUsed="1"/>
+    <w:lsdException w:name="List Bullet" w:semiHidden="1" w:unhideWhenUsed="1"/>
+    <w:lsdException w:name="List Number" w:semiHidden="1" w:unhideWhenUsed="1"/>
+    <w:lsdException w:name="List 2" w:semiHidden="1" w:unhideWhenUsed="1"/>
+    <w:lsdException w:name="List 3" w:semiHidden="1" w:unhideWhenUsed="1"/>
+    <w:lsdException w:name="List 4" w:semiHidden="1" w:unhideWhenUsed="1"/>
+    <w:lsdException w:name="List 5" w:semiHidden="1" w:unhideWhenUsed="1"/>
+    <w:lsdException w:name="List Bullet 2" w:semiHidden="1" w:unhideWhenUsed="1"/>
+    <w:lsdException w:name="List Bullet 3" w:semiHidden="1" w:unhideWhenUsed="1"/>
+    <w:lsdException w:name="List Bullet 4" w:semiHidden="1" w:unhideWhenUsed="1"/>
+    <w:lsdException w:name="List Bullet 5" w:semiHidden="1" w:unhideWhenUsed="1"/>
+    <w:lsdException w:name="List Number 2" w:semiHidden="1" w:unhideWhenUsed="1"/>
+    <w:lsdException w:name="List Number 3" w:semiHidden="1" w:unhideWhenUsed="1"/>
+    <w:lsdException w:name="List Number 4" w:semiHidden="1" w:unhideWhenUsed="1"/>
+    <w:lsdException w:name="List Number 5" w:semiHidden="1" w:unhideWhenUsed="1"/>
+    <w:lsdException w:name="Title" w:uiPriority="10" w:qFormat="1"/>
+    <w:lsdException w:name="Closing" w:semiHidden="1" w:unhideWhenUsed="1"/>
+    <w:lsdException w:name="Signature" w:semiHidden="1" w:unhideWhenUsed="1"/>
+    <w:lsdException w:name="Default Paragraph Font" w:semiHidden="1" w:uiPriority="1" w:unhideWhenUsed="1"/>
+    <w:lsdException w:name="Body Text" w:semiHidden="1" w:unhideWhenUsed="1"/>
+    <w:lsdException w:name="Body Text Indent" w:semiHidden="1" w:unhideWhenUsed="1"/>
+    <w:lsdException w:name="List Continue" w:semiHidden="1" w:unhideWhenUsed="1"/>
+    <w:lsdException w:name="List Continue 2" w:semiHidden="1" w:unhideWhenUsed="1"/>
+    <w:lsdException w:name="List Continue 3" w:semiHidden="1" w:unhideWhenUsed="1"/>
+    <w:lsdException w:name="List Continue 4" w:semiHidden="1" w:unhideWhenUsed="1"/>
+    <w:lsdException w:name="List Continue 5" w:semiHidden="1" w:unhideWhenUsed="1"/>
+    <w:lsdException w:name="Message Header" w:semiHidden="1" w:unhideWhenUsed="1"/>
+    <w:lsdException w:name="Subtitle" w:uiPriority="11" w:qFormat="1"/>
+    <w:lsdException w:name="Salutation" w:semiHidden="1" w:unhideWhenUsed="1"/>
+    <w:lsdException w:name="Date" w:semiHidden="1" w:unhideWhenUsed="1"/>
+    <w:lsdException w:name="Body Text First Indent" w:semiHidden="1" w:unhideWhenUsed="1"/>
+    <w:lsdException w:name="Body Text First Indent 2" w:semiHidden="1" w:unhideWhenUsed="1"/>
+    <w:lsdException w:name="Note Heading" w:semiHidden="1" w:unhideWhenUsed="1"/>
+    <w:lsdException w:name="Body Text 2" w:semiHidden="1" w:unhideWhenUsed="1"/>
+    <w:lsdException w:name="Body Text 3" w:semiHidden="1" w:unhideWhenUsed="1"/>
+    <w:lsdException w:name="Body Text Indent 2" w:semiHidden="1" w:unhideWhenUsed="1"/>
+    <w:lsdException w:name="Body Text Indent 3" w:semiHidden="1" w:unhideWhenUsed="1"/>
+    <w:lsdException w:name="Block Text" w:semiHidden="1" w:unhideWhenUsed="1"/>
+    <w:lsdException w:name="Hyperlink" w:semiHidden="1" w:unhideWhenUsed="1"/>
+    <w:lsdException w:name="FollowedHyperlink" w:semiHidden="1" w:unhideWhenUsed="1"/>
+    <w:lsdException w:name="Strong" w:uiPriority="22" w:qFormat="1"/>
+    <w:lsdException w:name="Emphasis" w:uiPriority="20" w:qFormat="1"/>
+    <w:lsdException w:name="Document Map" w:semiHidden="1" w:unhideWhenUsed="1"/>
+    <w:lsdException w:name="Plain Text" w:semiHidden="1" w:unhideWhenUsed="1"/>
+    <w:lsdException w:name="E-mail Signature" w:semiHidden="1" w:unhideWhenUsed="1"/>
+    <w:lsdException w:name="HTML Top of Form" w:semiHidden="1" w:unhideWhenUsed="1"/>
+    <w:lsdException w:name="HTML Bottom of Form" w:semiHidden="1" w:unhideWhenUsed="1"/>
+    <w:lsdException w:name="Normal (Web)" w:semiHidden="1" w:unhideWhenUsed="1"/>
+    <w:lsdException w:name="HTML Acronym" w:semiHidden="1" w:unhideWhenUsed="1"/>
+    <w:lsdException w:name="HTML Address" w:semiHidden="1" w:unhideWhenUsed="1"/>
+    <w:lsdException w:name="HTML Cite" w:semiHidden="1" w:unhideWhenUsed="1"/>
+    <w:lsdException w:name="HTML Code" w:semiHidden="1" w:unhideWhenUsed="1"/>
+    <w:lsdException w:name="HTML Definition" w:semiHidden="1" w:unhideWhenUsed="1"/>
+    <w:lsdException w:name="HTML Keyboard" w:semiHidden="1" w:unhideWhenUsed="1"/>
+    <w:lsdException w:name="HTML Preformatted" w:semiHidden="1" w:unhideWhenUsed="1"/>
+    <w:lsdException w:name="HTML Sample" w:semiHidden="1" w:unhideWhenUsed="1"/>
+    <w:lsdException w:name="HTML Typewriter" w:semiHidden="1" w:unhideWhenUsed="1"/>
+    <w:lsdException w:name="HTML Variable" w:semiHidden="1" w:unhideWhenUsed="1"/>
+    <w:lsdException w:name="Normal Table" w:semiHidden="1" w:unhideWhenUsed="1"/>
+    <w:lsdException w:name="annotation subject" w:semiHidden="1" w:unhideWhenUsed="1"/>
+    <w:lsdException w:name="No List" w:semiHidden="1" w:unhideWhenUsed="1"/>
+    <w:lsdException w:name="Outline List 1" w:semiHidden="1" w:unhideWhenUsed="1"/>
+    <w:lsdException w:name="Outline List 2" w:semiHidden="1" w:unhideWhenUsed="1"/>
+    <w:lsdException w:name="Outline List 3" w:semiHidden="1" w:unhideWhenUsed="1"/>
+    <w:lsdException w:name="Table Simple 1" w:semiHidden="1" w:unhideWhenUsed="1"/>
+    <w:lsdException w:name="Table Simple 2" w:semiHidden="1" w:unhideWhenUsed="1"/>
+    <w:lsdException w:name="Table Simple 3" w:semiHidden="1" w:unhideWhenUsed="1"/>
+    <w:lsdException w:name="Table Classic 1" w:semiHidden="1" w:unhideWhenUsed="1"/>
+    <w:lsdException w:name="Table Classic 2" w:semiHidden="1" w:unhideWhenUsed="1"/>
+    <w:lsdException w:name="Table Classic 3" w:semiHidden="1" w:unhideWhenUsed="1"/>
+    <w:lsdException w:name="Table Classic 4" w:semiHidden="1" w:unhideWhenUsed="1"/>
+    <w:lsdException w:name="Table Colorful 1" w:semiHidden="1" w:unhideWhenUsed="1"/>
+    <w:lsdException w:name="Table Colorful 2" w:semiHidden="1" w:unhideWhenUsed="1"/>
+    <w:lsdException w:name="Table Colorful 3" w:semiHidden="1" w:unhideWhenUsed="1"/>
+    <w:lsdException w:name="Table Columns 1" w:semiHidden="1" w:unhideWhenUsed="1"/>
+    <w:lsdException w:name="Table Columns 2" w:semiHidden="1" w:unhideWhenUsed="1"/>
+    <w:lsdException w:name="Table Columns 3" w:semiHidden="1" w:unhideWhenUsed="1"/>
+    <w:lsdException w:name="Table Columns 4" w:semiHidden="1" w:unhideWhenUsed="1"/>
+    <w:lsdException w:name="Table Columns 5" w:semiHidden="1" w:unhideWhenUsed="1"/>
+    <w:lsdException w:name="Table Grid 1" w:semiHidden="1" w:unhideWhenUsed="1"/>
+    <w:lsdException w:name="Table Grid 2" w:semiHidden="1" w:unhideWhenUsed="1"/>
+    <w:lsdException w:name="Table Grid 3" w:semiHidden="1" w:unhideWhenUsed="1"/>
+    <w:lsdException w:name="Table Grid 4" w:semiHidden="1" w:unhideWhenUsed="1"/>
+    <w:lsdException w:name="Table Grid 5" w:semiHidden="1" w:unhideWhenUsed="1"/>
+    <w:lsdException w:name="Table Grid 6" w:semiHidden="1" w:unhideWhenUsed="1"/>
+    <w:lsdException w:name="Table Grid 7" w:semiHidden="1" w:unhideWhenUsed="1"/>
+    <w:lsdException w:name="Table Grid 8" w:semiHidden="1" w:unhideWhenUsed="1"/>
+    <w:lsdException w:name="Table List 1" w:semiHidden="1" w:unhideWhenUsed="1"/>
+    <w:lsdException w:name="Table List 2" w:semiHidden="1" w:unhideWhenUsed="1"/>
+    <w:lsdException w:name="Table List 3" w:semiHidden="1" w:unhideWhenUsed="1"/>
+    <w:lsdException w:name="Table List 4" w:semiHidden="1" w:unhideWhenUsed="1"/>
+    <w:lsdException w:name="Table List 5" w:semiHidden="1" w:unhideWhenUsed="1"/>
+    <w:lsdException w:name="Table List 6" w:semiHidden="1" w:unhideWhenUsed="1"/>
+    <w:lsdException w:name="Table List 7" w:semiHidden="1" w:unhideWhenUsed="1"/>
+    <w:lsdException w:name="Table List 8" w:semiHidden="1" w:unhideWhenUsed="1"/>
+    <w:lsdException w:name="Table 3D effects 1" w:semiHidden="1" w:unhideWhenUsed="1"/>
+    <w:lsdException w:name="Table 3D effects 2" w:semiHidden="1" w:unhideWhenUsed="1"/>
+    <w:lsdException w:name="Table 3D effects 3" w:semiHidden="1" w:unhideWhenUsed="1"/>
+    <w:lsdException w:name="Table Contemporary" w:semiHidden="1" w:unhideWhenUsed="1"/>
+    <w:lsdException w:name="Table Elegant" w:semiHidden="1" w:unhideWhenUsed="1"/>
+    <w:lsdException w:name="Table Professional" w:semiHidden="1" w:unhideWhenUsed="1"/>
+    <w:lsdException w:name="Table Subtle 1" w:semiHidden="1" w:unhideWhenUsed="1"/>
+    <w:lsdException w:name="Table Subtle 2" w:semiHidden="1" w:unhideWhenUsed="1"/>
+    <w:lsdException w:name="Table Web 1" w:semiHidden="1" w:unhideWhenUsed="1"/>
+    <w:lsdException w:name="Table Web 2" w:semiHidden="1" w:unhideWhenUsed="1"/>
+    <w:lsdException w:name="Table Web 3" w:semiHidden="1" w:unhideWhenUsed="1"/>
+    <w:lsdException w:name="Balloon Text" w:semiHidden="1" w:unhideWhenUsed="1"/>
+    <w:lsdException w:name="Table Grid" w:semiHidden="1" w:uiPriority="39" w:unhideWhenUsed="1"/>
+    <w:lsdException w:name="Table Theme" w:semiHidden="1" w:unhideWhenUsed="1"/>
+    <w:lsdException w:name="Placeholder Text" w:semiHidden="1"/>
+    <w:lsdException w:name="No Spacing" w:uiPriority="1" w:qFormat="1"/>
+    <w:lsdException w:name="Light Shading" w:uiPriority="60"/>
+    <w:lsdException w:name="Light List" w:uiPriority="61"/>
+    <w:lsdException w:name="Light Grid" w:uiPriority="62"/>
+    <w:lsdException w:name="Medium Shading 1" w:uiPriority="63"/>
+    <w:lsdException w:name="Medium Shading 2" w:uiPriority="64"/>
+    <w:lsdException w:name="Medium List 1" w:uiPriority="65"/>
+    <w:lsdException w:name="Medium List 2" w:uiPriority="66"/>
+    <w:lsdException w:name="Medium Grid 1" w:uiPriority="67"/>
+    <w:lsdException w:name="Medium Grid 2" w:uiPriority="68"/>
+    <w:lsdException w:name="Medium Grid 3" w:uiPriority="69"/>
+    <w:lsdException w:name="Dark List" w:uiPriority="70"/>
+    <w:lsdException w:name="Colorful Shading" w:uiPriority="71"/>
+    <w:lsdException w:name="Colorful List" w:uiPriority="72"/>
+    <w:lsdException w:name="Colorful Grid" w:uiPriority="73"/>
+    <w:lsdException w:name="Light Shading Accent 1" w:uiPriority="60"/>
+    <w:lsdException w:name="Light List Accent 1" w:uiPriority="61"/>
+    <w:lsdException w:name="Light Grid Accent 1" w:uiPriority="62"/>
+    <w:lsdException w:name="Medium Shading 1 Accent 1" w:uiPriority="63"/>
+    <w:lsdException w:name="Medium Shading 2 Accent 1" w:uiPriority="64"/>
+    <w:lsdException w:name="Medium List 1 Accent 1" w:uiPriority="65"/>
+    <w:lsdException w:name="Revision" w:semiHidden="1"/>
+    <w:lsdException w:name="List Paragraph" w:uiPriority="34" w:qFormat="1"/>
+    <w:lsdException w:name="Quote" w:uiPriority="29" w:qFormat="1"/>
+    <w:lsdException w:name="Intense Quote" w:uiPriority="30" w:qFormat="1"/>
+    <w:lsdException w:name="Medium List 2 Accent 1" w:uiPriority="66"/>
+    <w:lsdException w:name="Medium Grid 1 Accent 1" w:uiPriority="67"/>
+    <w:lsdException w:name="Medium Grid 2 Accent 1" w:uiPriority="68"/>
+    <w:lsdException w:name="Medium Grid 3 Accent 1" w:uiPriority="69"/>
+    <w:lsdException w:name="Dark List Accent 1" w:uiPriority="70"/>
+    <w:lsdException w:name="Colorful Shading Accent 1" w:uiPriority="71"/>
+    <w:lsdException w:name="Colorful List Accent 1" w:uiPriority="72"/>
+    <w:lsdException w:name="Colorful Grid Accent 1" w:uiPriority="73"/>
+    <w:lsdException w:name="Light Shading Accent 2" w:uiPriority="60"/>
+    <w:lsdException w:name="Light List Accent 2" w:uiPriority="61"/>
+    <w:lsdException w:name="Light Grid Accent 2" w:uiPriority="62"/>
+    <w:lsdException w:name="Medium Shading 1 Accent 2" w:uiPriority="63"/>
+    <w:lsdException w:name="Medium Shading 2 Accent 2" w:uiPriority="64"/>
+    <w:lsdException w:name="Medium List 1 Accent 2" w:uiPriority="65"/>
+    <w:lsdException w:name="Medium List 2 Accent 2" w:uiPriority="66"/>
+    <w:lsdException w:name="Medium Grid 1 Accent 2" w:uiPriority="67"/>
+    <w:lsdException w:name="Medium Grid 2 Accent 2" w:uiPriority="68"/>
+    <w:lsdException w:name="Medium Grid 3 Accent 2" w:uiPriority="69"/>
+    <w:lsdException w:name="Dark List Accent 2" w:uiPriority="70"/>
+    <w:lsdException w:name="Colorful Shading Accent 2" w:uiPriority="71"/>
+    <w:lsdException w:name="Colorful List Accent 2" w:uiPriority="72"/>
+    <w:lsdException w:name="Colorful Grid Accent 2" w:uiPriority="73"/>
+    <w:lsdException w:name="Light Shading Accent 3" w:uiPriority="60"/>
+    <w:lsdException w:name="Light List Accent 3" w:uiPriority="61"/>
+    <w:lsdException w:name="Light Grid Accent 3" w:uiPriority="62"/>
+    <w:lsdException w:name="Medium Shading 1 Accent 3" w:uiPriority="63"/>
+    <w:lsdException w:name="Medium Shading 2 Accent 3" w:uiPriority="64"/>
+    <w:lsdException w:name="Medium List 1 Accent 3" w:uiPriority="65"/>
+    <w:lsdException w:name="Medium List 2 Accent 3" w:uiPriority="66"/>
+    <w:lsdException w:name="Medium Grid 1 Accent 3" w:uiPriority="67"/>
+    <w:lsdException w:name="Medium Grid 2 Accent 3" w:uiPriority="68"/>
+    <w:lsdException w:name="Medium Grid 3 Accent 3" w:uiPriority="69"/>
+    <w:lsdException w:name="Dark List Accent 3" w:uiPriority="70"/>
+    <w:lsdException w:name="Colorful Shading Accent 3" w:uiPriority="71"/>
+    <w:lsdException w:name="Colorful List Accent 3" w:uiPriority="72"/>
+    <w:lsdException w:name="Colorful Grid Accent 3" w:uiPriority="73"/>
+    <w:lsdException w:name="Light Shading Accent 4" w:uiPriority="60"/>
+    <w:lsdException w:name="Light List Accent 4" w:uiPriority="61"/>
+    <w:lsdException w:name="Light Grid Accent 4" w:uiPriority="62"/>
+    <w:lsdException w:name="Medium Shading 1 Accent 4" w:uiPriority="63"/>
+    <w:lsdException w:name="Medium Shading 2 Accent 4" w:uiPriority="64"/>
+    <w:lsdException w:name="Medium List 1 Accent 4" w:uiPriority="65"/>
+    <w:lsdException w:name="Medium List 2 Accent 4" w:uiPriority="66"/>
+    <w:lsdException w:name="Medium Grid 1 Accent 4" w:uiPriority="67"/>
+    <w:lsdException w:name="Medium Grid 2 Accent 4" w:uiPriority="68"/>
+    <w:lsdException w:name="Medium Grid 3 Accent 4" w:uiPriority="69"/>
+    <w:lsdException w:name="Dark List Accent 4" w:uiPriority="70"/>
+    <w:lsdException w:name="Colorful Shading Accent 4" w:uiPriority="71"/>
+    <w:lsdException w:name="Colorful List Accent 4" w:uiPriority="72"/>
+    <w:lsdException w:name="Colorful Grid Accent 4" w:uiPriority="73"/>
+    <w:lsdException w:name="Light Shading Accent 5" w:uiPriority="60"/>
+    <w:lsdException w:name="Light List Accent 5" w:uiPriority="61"/>
+    <w:lsdException w:name="Light Grid Accent 5" w:uiPriority="62"/>
+    <w:lsdException w:name="Medium Shading 1 Accent 5" w:uiPriority="63"/>
+    <w:lsdException w:name="Medium Shading 2 Accent 5" w:uiPriority="64"/>
+    <w:lsdException w:name="Medium List 1 Accent 5" w:uiPriority="65"/>
+    <w:lsdException w:name="Medium List 2 Accent 5" w:uiPriority="66"/>
+    <w:lsdException w:name="Medium Grid 1 Accent 5" w:uiPriority="67"/>
+    <w:lsdException w:name="Medium Grid 2 Accent 5" w:uiPriority="68"/>
+    <w:lsdException w:name="Medium Grid 3 Accent 5" w:uiPriority="69"/>
+    <w:lsdException w:name="Dark List Accent 5" w:uiPriority="70"/>
+    <w:lsdException w:name="Colorful Shading Accent 5" w:uiPriority="71"/>
+    <w:lsdException w:name="Colorful List Accent 5" w:uiPriority="72"/>
+    <w:lsdException w:name="Colorful Grid Accent 5" w:uiPriority="73"/>
+    <w:lsdException w:name="Light Shading Accent 6" w:uiPriority="60"/>
+    <w:lsdException w:name="Light List Accent 6" w:uiPriority="61"/>
+    <w:lsdException w:name="Light Grid Accent 6" w:uiPriority="62"/>
+    <w:lsdException w:name="Medium Shading 1 Accent 6" w:uiPriority="63"/>
+    <w:lsdException w:name="Medium Shading 2 Accent 6" w:uiPriority="64"/>
+    <w:lsdException w:name="Medium List 1 Accent 6" w:uiPriority="65"/>
+    <w:lsdException w:name="Medium List 2 Accent 6" w:uiPriority="66"/>
+    <w:lsdException w:name="Medium Grid 1 Accent 6" w:uiPriority="67"/>
+    <w:lsdException w:name="Medium Grid 2 Accent 6" w:uiPriority="68"/>
+    <w:lsdException w:name="Medium Grid 3 Accent 6" w:uiPriority="69"/>
+    <w:lsdException w:name="Dark List Accent 6" w:uiPriority="70"/>
+    <w:lsdException w:name="Colorful Shading Accent 6" w:uiPriority="71"/>
+    <w:lsdException w:name="Colorful List Accent 6" w:uiPriority="72"/>
+    <w:lsdException w:name="Colorful Grid Accent 6" w:uiPriority="73"/>
+    <w:lsdException w:name="Subtle Emphasis" w:uiPriority="19" w:qFormat="1"/>
+    <w:lsdException w:name="Intense Emphasis" w:uiPriority="21" w:qFormat="1"/>
+    <w:lsdException w:name="Subtle Reference" w:uiPriority="31" w:qFormat="1"/>
+    <w:lsdException w:name="Intense Reference" w:uiPriority="32" w:qFormat="1"/>
+    <w:lsdException w:name="Book Title" w:uiPriority="33" w:qFormat="1"/>
+    <w:lsdException w:name="Bibliography" w:semiHidden="1" w:uiPriority="37" w:unhideWhenUsed="1"/>
+    <w:lsdException w:name="TOC Heading" w:semiHidden="1" w:uiPriority="39" w:unhideWhenUsed="1" w:qFormat="1"/>
+    <w:lsdException w:name="Plain Table 1" w:uiPriority="41"/>
+    <w:lsdException w:name="Plain Table 2" w:uiPriority="42"/>
+    <w:lsdException w:name="Plain Table 3" w:uiPriority="43"/>
+    <w:lsdException w:name="Plain Table 4" w:uiPriority="44"/>
+    <w:lsdException w:name="Plain Table 5" w:uiPriority="45"/>
+    <w:lsdException w:name="Grid Table Light" w:uiPriority="40"/>
+    <w:lsdException w:name="Grid Table 1 Light" w:uiPriority="46"/>
+    <w:lsdException w:name="Grid Table 2" w:uiPriority="47"/>
+    <w:lsdException w:name="Grid Table 3" w:uiPriority="48"/>
+    <w:lsdException w:name="Grid Table 4" w:uiPriority="49"/>
+    <w:lsdException w:name="Grid Table 5 Dark" w:uiPriority="50"/>
+    <w:lsdException w:name="Grid Table 6 Colorful" w:uiPriority="51"/>
+    <w:lsdException w:name="Grid Table 7 Colorful" w:uiPriority="52"/>
+    <w:lsdException w:name="Grid Table 1 Light Accent 1" w:uiPriority="46"/>
+    <w:lsdException w:name="Grid Table 2 Accent 1" w:uiPriority="47"/>
+    <w:lsdException w:name="Grid Table 3 Accent 1" w:uiPriority="48"/>
+    <w:lsdException w:name="Grid Table 4 Accent 1" w:uiPriority="49"/>
+    <w:lsdException w:name="Grid Table 5 Dark Accent 1" w:uiPriority="50"/>
+    <w:lsdException w:name="Grid Table 6 Colorful Accent 1" w:uiPriority="51"/>
+    <w:lsdException w:name="Grid Table 7 Colorful Accent 1" w:uiPriority="52"/>
+    <w:lsdException w:name="Grid Table 1 Light Accent 2" w:uiPriority="46"/>
+    <w:lsdException w:name="Grid Table 2 Accent 2" w:uiPriority="47"/>
+    <w:lsdException w:name="Grid Table 3 Accent 2" w:uiPriority="48"/>
+    <w:lsdException w:name="Grid Table 4 Accent 2" w:uiPriority="49"/>
+    <w:lsdException w:name="Grid Table 5 Dark Accent 2" w:uiPriority="50"/>
+    <w:lsdException w:name="Grid Table 6 Colorful Accent 2" w:uiPriority="51"/>
+    <w:lsdException w:name="Grid Table 7 Colorful Accent 2" w:uiPriority="52"/>
+    <w:lsdException w:name="Grid Table 1 Light Accent 3" w:uiPriority="46"/>
+    <w:lsdException w:name="Grid Table 2 Accent 3" w:uiPriority="47"/>
+    <w:lsdException w:name="Grid Table 3 Accent 3" w:uiPriority="48"/>
+    <w:lsdException w:name="Grid Table 4 Accent 3" w:uiPriority="49"/>
+    <w:lsdException w:name="Grid Table 5 Dark Accent 3" w:uiPriority="50"/>
+    <w:lsdException w:name="Grid Table 6 Colorful Accent 3" w:uiPriority="51"/>
+    <w:lsdException w:name="Grid Table 7 Colorful Accent 3" w:uiPriority="52"/>
+    <w:lsdException w:name="Grid Table 1 Light Accent 4" w:uiPriority="46"/>
+    <w:lsdException w:name="Grid Table 2 Accent 4" w:uiPriority="47"/>
+    <w:lsdException w:name="Grid Table 3 Accent 4" w:uiPriority="48"/>
+    <w:lsdException w:name="Grid Table 4 Accent 4" w:uiPriority="49"/>
+    <w:lsdException w:name="Grid Table 5 Dark Accent 4" w:uiPriority="50"/>
+    <w:lsdException w:name="Grid Table 6 Colorful Accent 4" w:uiPriority="51"/>
+    <w:lsdException w:name="Grid Table 7 Colorful Accent 4" w:uiPriority="52"/>
+    <w:lsdException w:name="Grid Table 1 Light Accent 5" w:uiPriority="46"/>
+    <w:lsdException w:name="Grid Table 2 Accent 5" w:uiPriority="47"/>
+    <w:lsdException w:name="Grid Table 3 Accent 5" w:uiPriority="48"/>
+    <w:lsdException w:name="Grid Table 4 Accent 5" w:uiPriority="49"/>
+    <w:lsdException w:name="Grid Table 5 Dark Accent 5" w:uiPriority="50"/>
+    <w:lsdException w:name="Grid Table 6 Colorful Accent 5" w:uiPriority="51"/>
+    <w:lsdException w:name="Grid Table 7 Colorful Accent 5" w:uiPriority="52"/>
+    <w:lsdException w:name="Grid Table 1 Light Accent 6" w:uiPriority="46"/>
+    <w:lsdException w:name="Grid Table 2 Accent 6" w:uiPriority="47"/>
+    <w:lsdException w:name="Grid Table 3 Accent 6" w:uiPriority="48"/>
+    <w:lsdException w:name="Grid Table 4 Accent 6" w:uiPriority="49"/>
+    <w:lsdException w:name="Grid Table 5 Dark Accent 6" w:uiPriority="50"/>
+    <w:lsdException w:name="Grid Table 6 Colorful Accent 6" w:uiPriority="51"/>
+    <w:lsdException w:name="Grid Table 7 Colorful Accent 6" w:uiPriority="52"/>
+    <w:lsdException w:name="List Table 1 Light" w:uiPriority="46"/>
+    <w:lsdException w:name="List Table 2" w:uiPriority="47"/>
+    <w:lsdException w:name="List Table 3" w:uiPriority="48"/>
+    <w:lsdException w:name="List Table 4" w:uiPriority="49"/>
+    <w:lsdException w:name="List Table 5 Dark" w:uiPriority="50"/>
+    <w:lsdException w:name="List Table 6 Colorful" w:uiPriority="51"/>
+    <w:lsdException w:name="List Table 7 Colorful" w:uiPriority="52"/>
+    <w:lsdException w:name="List Table 1 Light Accent 1" w:uiPriority="46"/>
+    <w:lsdException w:name="List Table 2 Accent 1" w:uiPriority="47"/>
+    <w:lsdException w:name="List Table 3 Accent 1" w:uiPriority="48"/>
+    <w:lsdException w:name="List Table 4 Accent 1" w:uiPriority="49"/>
+    <w:lsdException w:name="List Table 5 Dark Accent 1" w:uiPriority="50"/>
+    <w:lsdException w:name="List Table 6 Colorful Accent 1" w:uiPriority="51"/>
+    <w:lsdException w:name="List Table 7 Colorful Accent 1" w:uiPriority="52"/>
+    <w:lsdException w:name="List Table 1 Light Accent 2" w:uiPriority="46"/>
+    <w:lsdException w:name="List Table 2 Accent 2" w:uiPriority="47"/>
+    <w:lsdException w:name="List Table 3 Accent 2" w:uiPriority="48"/>
+    <w:lsdException w:name="List Table 4 Accent 2" w:uiPriority="49"/>
+    <w:lsdException w:name="List Table 5 Dark Accent 2" w:uiPriority="50"/>
+    <w:lsdException w:name="List Table 6 Colorful Accent 2" w:uiPriority="51"/>
+    <w:lsdException w:name="List Table 7 Colorful Accent 2" w:uiPriority="52"/>
+    <w:lsdException w:name="List Table 1 Light Accent 3" w:uiPriority="46"/>
+    <w:lsdException w:name="List Table 2 Accent 3" w:uiPriority="47"/>
+    <w:lsdException w:name="List Table 3 Accent 3" w:uiPriority="48"/>
+    <w:lsdException w:name="List Table 4 Accent 3" w:uiPriority="49"/>
+    <w:lsdException w:name="List Table 5 Dark Accent 3" w:uiPriority="50"/>
+    <w:lsdException w:name="List Table 6 Colorful Accent 3" w:uiPriority="51"/>
+    <w:lsdException w:name="List Table 7 Colorful Accent 3" w:uiPriority="52"/>
+    <w:lsdException w:name="List Table 1 Light Accent 4" w:uiPriority="46"/>
+    <w:lsdException w:name="List Table 2 Accent 4" w:uiPriority="47"/>
+    <w:lsdException w:name="List Table 3 Accent 4" w:uiPriority="48"/>
+    <w:lsdException w:name="List Table 4 Accent 4" w:uiPriority="49"/>
+    <w:lsdException w:name="List Table 5 Dark Accent 4" w:uiPriority="50"/>
+    <w:lsdException w:name="List Table 6 Colorful Accent 4" w:uiPriority="51"/>
+    <w:lsdException w:name="List Table 7 Colorful Accent 4" w:uiPriority="52"/>
+    <w:lsdException w:name="List Table 1 Light Accent 5" w:uiPriority="46"/>
+    <w:lsdException w:name="List Table 2 Accent 5" w:uiPriority="47"/>
+    <w:lsdException w:name="List Table 3 Accent 5" w:uiPriority="48"/>
+    <w:lsdException w:name="List Table 4 Accent 5" w:uiPriority="49"/>
+    <w:lsdException w:name="List Table 5 Dark Accent 5" w:uiPriority="50"/>
+    <w:lsdException w:name="List Table 6 Colorful Accent 5" w:uiPriority="51"/>
+    <w:lsdException w:name="List Table 7 Colorful Accent 5" w:uiPriority="52"/>
+    <w:lsdException w:name="List Table 1 Light Accent 6" w:uiPriority="46"/>
+    <w:lsdException w:name="List Table 2 Accent 6" w:uiPriority="47"/>
+    <w:lsdException w:name="List Table 3 Accent 6" w:uiPriority="48"/>
+    <w:lsdException w:name="List Table 4 Accent 6" w:uiPriority="49"/>
+    <w:lsdException w:name="List Table 5 Dark Accent 6" w:uiPriority="50"/>
+    <w:lsdException w:name="List Table 6 Colorful Accent 6" w:uiPriority="51"/>
+    <w:lsdException w:name="List Table 7 Colorful Accent 6" w:uiPriority="52"/>
+    <w:lsdException w:name="Mention" w:semiHidden="1" w:unhideWhenUsed="1"/>
+    <w:lsdException w:name="Smart Hyperlink" w:semiHidden="1" w:unhideWhenUsed="1"/>
+    <w:lsdException w:name="Hashtag" w:semiHidden="1" w:unhideWhenUsed="1"/>
+    <w:lsdException w:name="Unresolved Mention" w:semiHidden="1" w:unhideWhenUsed="1"/>
+    <w:lsdException w:name="Smart Link" w:semiHidden="1" w:unhideWhenUsed="1"/>
   </w:latentStyles>
   <w:style w:type="paragraph" w:default="1" w:styleId="Normal">
     <w:name w:val="Normal"/>
@@ -4665,7 +4967,6 @@
       <w:spacing w:after="0" w:line="240" w:lineRule="auto"/>
     </w:pPr>
     <w:tblPr>
-      <w:tblInd w:w="0" w:type="dxa"/>
       <w:tblBorders>
         <w:top w:val="single" w:sz="4" w:space="0" w:color="auto"/>
         <w:left w:val="single" w:sz="4" w:space="0" w:color="auto"/>
@@ -4674,372 +4975,30 @@
         <w:insideH w:val="single" w:sz="4" w:space="0" w:color="auto"/>
         <w:insideV w:val="single" w:sz="4" w:space="0" w:color="auto"/>
       </w:tblBorders>
-      <w:tblCellMar>
-        <w:top w:w="0" w:type="dxa"/>
-        <w:left w:w="108" w:type="dxa"/>
-        <w:bottom w:w="0" w:type="dxa"/>
-        <w:right w:w="108" w:type="dxa"/>
-      </w:tblCellMar>
     </w:tblPr>
   </w:style>
-</w:styles>
-</file>
-
-<file path=word/stylesWithEffects.xml><?xml version="1.0" encoding="utf-8"?>
-<w:styles xmlns:wpc="http://schemas.microsoft.com/office/word/2010/wordprocessingCanvas" xmlns:mc="http://schemas.openxmlformats.org/markup-compatibility/2006" xmlns:o="urn:schemas-microsoft-com:office:office" xmlns:r="http://schemas.openxmlformats.org/officeDocument/2006/relationships" xmlns:m="http://schemas.openxmlformats.org/officeDocument/2006/math" xmlns:v="urn:schemas-microsoft-com:vml" xmlns:wp14="http://schemas.microsoft.com/office/word/2010/wordprocessingDrawing" xmlns:wp="http://schemas.openxmlformats.org/drawingml/2006/wordprocessingDrawing" xmlns:w10="urn:schemas-microsoft-com:office:word" xmlns:w="http://schemas.openxmlformats.org/wordprocessingml/2006/main" xmlns:w14="http://schemas.microsoft.com/office/word/2010/wordml" xmlns:wpg="http://schemas.microsoft.com/office/word/2010/wordprocessingGroup" xmlns:wpi="http://schemas.microsoft.com/office/word/2010/wordprocessingInk" xmlns:wne="http://schemas.microsoft.com/office/word/2006/wordml" xmlns:wps="http://schemas.microsoft.com/office/word/2010/wordprocessingShape" mc:Ignorable="w14 wp14">
-  <w:docDefaults>
-    <w:rPrDefault>
-      <w:rPr>
-        <w:rFonts w:asciiTheme="minorHAnsi" w:eastAsiaTheme="minorHAnsi" w:hAnsiTheme="minorHAnsi" w:cstheme="minorBidi"/>
-        <w:sz w:val="22"/>
-        <w:szCs w:val="22"/>
-        <w:lang w:val="en-US" w:eastAsia="en-US" w:bidi="ar-SA"/>
-      </w:rPr>
-    </w:rPrDefault>
-    <w:pPrDefault>
-      <w:pPr>
-        <w:spacing w:after="200" w:line="276" w:lineRule="auto"/>
-      </w:pPr>
-    </w:pPrDefault>
-  </w:docDefaults>
-  <w:latentStyles w:defLockedState="0" w:defUIPriority="99" w:defSemiHidden="1" w:defUnhideWhenUsed="1" w:defQFormat="0" w:count="267">
-    <w:lsdException w:name="Normal" w:semiHidden="0" w:uiPriority="0" w:unhideWhenUsed="0" w:qFormat="1"/>
-    <w:lsdException w:name="heading 1" w:semiHidden="0" w:uiPriority="9" w:unhideWhenUsed="0" w:qFormat="1"/>
-    <w:lsdException w:name="heading 2" w:uiPriority="9" w:qFormat="1"/>
-    <w:lsdException w:name="heading 3" w:uiPriority="9" w:qFormat="1"/>
-    <w:lsdException w:name="heading 4" w:uiPriority="9" w:qFormat="1"/>
-    <w:lsdException w:name="heading 5" w:uiPriority="9" w:qFormat="1"/>
-    <w:lsdException w:name="heading 6" w:uiPriority="9" w:qFormat="1"/>
-    <w:lsdException w:name="heading 7" w:uiPriority="9" w:qFormat="1"/>
-    <w:lsdException w:name="heading 8" w:uiPriority="9" w:qFormat="1"/>
-    <w:lsdException w:name="heading 9" w:uiPriority="9" w:qFormat="1"/>
-    <w:lsdException w:name="toc 1" w:uiPriority="39"/>
-    <w:lsdException w:name="toc 2" w:uiPriority="39"/>
-    <w:lsdException w:name="toc 3" w:uiPriority="39"/>
-    <w:lsdException w:name="toc 4" w:uiPriority="39"/>
-    <w:lsdException w:name="toc 5" w:uiPriority="39"/>
-    <w:lsdException w:name="toc 6" w:uiPriority="39"/>
-    <w:lsdException w:name="toc 7" w:uiPriority="39"/>
-    <w:lsdException w:name="toc 8" w:uiPriority="39"/>
-    <w:lsdException w:name="toc 9" w:uiPriority="39"/>
-    <w:lsdException w:name="caption" w:uiPriority="35" w:qFormat="1"/>
-    <w:lsdException w:name="Title" w:semiHidden="0" w:uiPriority="10" w:unhideWhenUsed="0" w:qFormat="1"/>
-    <w:lsdException w:name="Default Paragraph Font" w:uiPriority="1"/>
-    <w:lsdException w:name="Subtitle" w:semiHidden="0" w:uiPriority="11" w:unhideWhenUsed="0" w:qFormat="1"/>
-    <w:lsdException w:name="Strong" w:semiHidden="0" w:uiPriority="22" w:unhideWhenUsed="0" w:qFormat="1"/>
-    <w:lsdException w:name="Emphasis" w:semiHidden="0" w:uiPriority="20" w:unhideWhenUsed="0" w:qFormat="1"/>
-    <w:lsdException w:name="Table Grid" w:uiPriority="39"/>
-    <w:lsdException w:name="Placeholder Text" w:unhideWhenUsed="0"/>
-    <w:lsdException w:name="No Spacing" w:semiHidden="0" w:uiPriority="1" w:unhideWhenUsed="0" w:qFormat="1"/>
-    <w:lsdException w:name="Light Shading" w:semiHidden="0" w:uiPriority="60" w:unhideWhenUsed="0"/>
-    <w:lsdException w:name="Light List" w:semiHidden="0" w:uiPriority="61" w:unhideWhenUsed="0"/>
-    <w:lsdException w:name="Light Grid" w:semiHidden="0" w:uiPriority="62" w:unhideWhenUsed="0"/>
-    <w:lsdException w:name="Medium Shading 1" w:semiHidden="0" w:uiPriority="63" w:unhideWhenUsed="0"/>
-    <w:lsdException w:name="Medium Shading 2" w:semiHidden="0" w:uiPriority="64" w:unhideWhenUsed="0"/>
-    <w:lsdException w:name="Medium List 1" w:semiHidden="0" w:uiPriority="65" w:unhideWhenUsed="0"/>
-    <w:lsdException w:name="Medium List 2" w:semiHidden="0" w:uiPriority="66" w:unhideWhenUsed="0"/>
-    <w:lsdException w:name="Medium Grid 1" w:semiHidden="0" w:uiPriority="67" w:unhideWhenUsed="0"/>
-    <w:lsdException w:name="Medium Grid 2" w:semiHidden="0" w:uiPriority="68" w:unhideWhenUsed="0"/>
-    <w:lsdException w:name="Medium Grid 3" w:semiHidden="0" w:uiPriority="69" w:unhideWhenUsed="0"/>
-    <w:lsdException w:name="Dark List" w:semiHidden="0" w:uiPriority="70" w:unhideWhenUsed="0"/>
-    <w:lsdException w:name="Colorful Shading" w:semiHidden="0" w:uiPriority="71" w:unhideWhenUsed="0"/>
-    <w:lsdException w:name="Colorful List" w:semiHidden="0" w:uiPriority="72" w:unhideWhenUsed="0"/>
-    <w:lsdException w:name="Colorful Grid" w:semiHidden="0" w:uiPriority="73" w:unhideWhenUsed="0"/>
-    <w:lsdException w:name="Light Shading Accent 1" w:semiHidden="0" w:uiPriority="60" w:unhideWhenUsed="0"/>
-    <w:lsdException w:name="Light List Accent 1" w:semiHidden="0" w:uiPriority="61" w:unhideWhenUsed="0"/>
-    <w:lsdException w:name="Light Grid Accent 1" w:semiHidden="0" w:uiPriority="62" w:unhideWhenUsed="0"/>
-    <w:lsdException w:name="Medium Shading 1 Accent 1" w:semiHidden="0" w:uiPriority="63" w:unhideWhenUsed="0"/>
-    <w:lsdException w:name="Medium Shading 2 Accent 1" w:semiHidden="0" w:uiPriority="64" w:unhideWhenUsed="0"/>
-    <w:lsdException w:name="Medium List 1 Accent 1" w:semiHidden="0" w:uiPriority="65" w:unhideWhenUsed="0"/>
-    <w:lsdException w:name="Revision" w:unhideWhenUsed="0"/>
-    <w:lsdException w:name="List Paragraph" w:semiHidden="0" w:uiPriority="34" w:unhideWhenUsed="0" w:qFormat="1"/>
-    <w:lsdException w:name="Quote" w:semiHidden="0" w:uiPriority="29" w:unhideWhenUsed="0" w:qFormat="1"/>
-    <w:lsdException w:name="Intense Quote" w:semiHidden="0" w:uiPriority="30" w:unhideWhenUsed="0" w:qFormat="1"/>
-    <w:lsdException w:name="Medium List 2 Accent 1" w:semiHidden="0" w:uiPriority="66" w:unhideWhenUsed="0"/>
-    <w:lsdException w:name="Medium Grid 1 Accent 1" w:semiHidden="0" w:uiPriority="67" w:unhideWhenUsed="0"/>
-    <w:lsdException w:name="Medium Grid 2 Accent 1" w:semiHidden="0" w:uiPriority="68" w:unhideWhenUsed="0"/>
-    <w:lsdException w:name="Medium Grid 3 Accent 1" w:semiHidden="0" w:uiPriority="69" w:unhideWhenUsed="0"/>
-    <w:lsdException w:name="Dark List Accent 1" w:semiHidden="0" w:uiPriority="70" w:unhideWhenUsed="0"/>
-    <w:lsdException w:name="Colorful Shading Accent 1" w:semiHidden="0" w:uiPriority="71" w:unhideWhenUsed="0"/>
-    <w:lsdException w:name="Colorful List Accent 1" w:semiHidden="0" w:uiPriority="72" w:unhideWhenUsed="0"/>
-    <w:lsdException w:name="Colorful Grid Accent 1" w:semiHidden="0" w:uiPriority="73" w:unhideWhenUsed="0"/>
-    <w:lsdException w:name="Light Shading Accent 2" w:semiHidden="0" w:uiPriority="60" w:unhideWhenUsed="0"/>
-    <w:lsdException w:name="Light List Accent 2" w:semiHidden="0" w:uiPriority="61" w:unhideWhenUsed="0"/>
-    <w:lsdException w:name="Light Grid Accent 2" w:semiHidden="0" w:uiPriority="62" w:unhideWhenUsed="0"/>
-    <w:lsdException w:name="Medium Shading 1 Accent 2" w:semiHidden="0" w:uiPriority="63" w:unhideWhenUsed="0"/>
-    <w:lsdException w:name="Medium Shading 2 Accent 2" w:semiHidden="0" w:uiPriority="64" w:unhideWhenUsed="0"/>
-    <w:lsdException w:name="Medium List 1 Accent 2" w:semiHidden="0" w:uiPriority="65" w:unhideWhenUsed="0"/>
-    <w:lsdException w:name="Medium List 2 Accent 2" w:semiHidden="0" w:uiPriority="66" w:unhideWhenUsed="0"/>
-    <w:lsdException w:name="Medium Grid 1 Accent 2" w:semiHidden="0" w:uiPriority="67" w:unhideWhenUsed="0"/>
-    <w:lsdException w:name="Medium Grid 2 Accent 2" w:semiHidden="0" w:uiPriority="68" w:unhideWhenUsed="0"/>
-    <w:lsdException w:name="Medium Grid 3 Accent 2" w:semiHidden="0" w:uiPriority="69" w:unhideWhenUsed="0"/>
-    <w:lsdException w:name="Dark List Accent 2" w:semiHidden="0" w:uiPriority="70" w:unhideWhenUsed="0"/>
-    <w:lsdException w:name="Colorful Shading Accent 2" w:semiHidden="0" w:uiPriority="71" w:unhideWhenUsed="0"/>
-    <w:lsdException w:name="Colorful List Accent 2" w:semiHidden="0" w:uiPriority="72" w:unhideWhenUsed="0"/>
-    <w:lsdException w:name="Colorful Grid Accent 2" w:semiHidden="0" w:uiPriority="73" w:unhideWhenUsed="0"/>
-    <w:lsdException w:name="Light Shading Accent 3" w:semiHidden="0" w:uiPriority="60" w:unhideWhenUsed="0"/>
-    <w:lsdException w:name="Light List Accent 3" w:semiHidden="0" w:uiPriority="61" w:unhideWhenUsed="0"/>
-    <w:lsdException w:name="Light Grid Accent 3" w:semiHidden="0" w:uiPriority="62" w:unhideWhenUsed="0"/>
-    <w:lsdException w:name="Medium Shading 1 Accent 3" w:semiHidden="0" w:uiPriority="63" w:unhideWhenUsed="0"/>
-    <w:lsdException w:name="Medium Shading 2 Accent 3" w:semiHidden="0" w:uiPriority="64" w:unhideWhenUsed="0"/>
-    <w:lsdException w:name="Medium List 1 Accent 3" w:semiHidden="0" w:uiPriority="65" w:unhideWhenUsed="0"/>
-    <w:lsdException w:name="Medium List 2 Accent 3" w:semiHidden="0" w:uiPriority="66" w:unhideWhenUsed="0"/>
-    <w:lsdException w:name="Medium Grid 1 Accent 3" w:semiHidden="0" w:uiPriority="67" w:unhideWhenUsed="0"/>
-    <w:lsdException w:name="Medium Grid 2 Accent 3" w:semiHidden="0" w:uiPriority="68" w:unhideWhenUsed="0"/>
-    <w:lsdException w:name="Medium Grid 3 Accent 3" w:semiHidden="0" w:uiPriority="69" w:unhideWhenUsed="0"/>
-    <w:lsdException w:name="Dark List Accent 3" w:semiHidden="0" w:uiPriority="70" w:unhideWhenUsed="0"/>
-    <w:lsdException w:name="Colorful Shading Accent 3" w:semiHidden="0" w:uiPriority="71" w:unhideWhenUsed="0"/>
-    <w:lsdException w:name="Colorful List Accent 3" w:semiHidden="0" w:uiPriority="72" w:unhideWhenUsed="0"/>
-    <w:lsdException w:name="Colorful Grid Accent 3" w:semiHidden="0" w:uiPriority="73" w:unhideWhenUsed="0"/>
-    <w:lsdException w:name="Light Shading Accent 4" w:semiHidden="0" w:uiPriority="60" w:unhideWhenUsed="0"/>
-    <w:lsdException w:name="Light List Accent 4" w:semiHidden="0" w:uiPriority="61" w:unhideWhenUsed="0"/>
-    <w:lsdException w:name="Light Grid Accent 4" w:semiHidden="0" w:uiPriority="62" w:unhideWhenUsed="0"/>
-    <w:lsdException w:name="Medium Shading 1 Accent 4" w:semiHidden="0" w:uiPriority="63" w:unhideWhenUsed="0"/>
-    <w:lsdException w:name="Medium Shading 2 Accent 4" w:semiHidden="0" w:uiPriority="64" w:unhideWhenUsed="0"/>
-    <w:lsdException w:name="Medium List 1 Accent 4" w:semiHidden="0" w:uiPriority="65" w:unhideWhenUsed="0"/>
-    <w:lsdException w:name="Medium List 2 Accent 4" w:semiHidden="0" w:uiPriority="66" w:unhideWhenUsed="0"/>
-    <w:lsdException w:name="Medium Grid 1 Accent 4" w:semiHidden="0" w:uiPriority="67" w:unhideWhenUsed="0"/>
-    <w:lsdException w:name="Medium Grid 2 Accent 4" w:semiHidden="0" w:uiPriority="68" w:unhideWhenUsed="0"/>
-    <w:lsdException w:name="Medium Grid 3 Accent 4" w:semiHidden="0" w:uiPriority="69" w:unhideWhenUsed="0"/>
-    <w:lsdException w:name="Dark List Accent 4" w:semiHidden="0" w:uiPriority="70" w:unhideWhenUsed="0"/>
-    <w:lsdException w:name="Colorful Shading Accent 4" w:semiHidden="0" w:uiPriority="71" w:unhideWhenUsed="0"/>
-    <w:lsdException w:name="Colorful List Accent 4" w:semiHidden="0" w:uiPriority="72" w:unhideWhenUsed="0"/>
-    <w:lsdException w:name="Colorful Grid Accent 4" w:semiHidden="0" w:uiPriority="73" w:unhideWhenUsed="0"/>
-    <w:lsdException w:name="Light Shading Accent 5" w:semiHidden="0" w:uiPriority="60" w:unhideWhenUsed="0"/>
-    <w:lsdException w:name="Light List Accent 5" w:semiHidden="0" w:uiPriority="61" w:unhideWhenUsed="0"/>
-    <w:lsdException w:name="Light Grid Accent 5" w:semiHidden="0" w:uiPriority="62" w:unhideWhenUsed="0"/>
-    <w:lsdException w:name="Medium Shading 1 Accent 5" w:semiHidden="0" w:uiPriority="63" w:unhideWhenUsed="0"/>
-    <w:lsdException w:name="Medium Shading 2 Accent 5" w:semiHidden="0" w:uiPriority="64" w:unhideWhenUsed="0"/>
-    <w:lsdException w:name="Medium List 1 Accent 5" w:semiHidden="0" w:uiPriority="65" w:unhideWhenUsed="0"/>
-    <w:lsdException w:name="Medium List 2 Accent 5" w:semiHidden="0" w:uiPriority="66" w:unhideWhenUsed="0"/>
-    <w:lsdException w:name="Medium Grid 1 Accent 5" w:semiHidden="0" w:uiPriority="67" w:unhideWhenUsed="0"/>
-    <w:lsdException w:name="Medium Grid 2 Accent 5" w:semiHidden="0" w:uiPriority="68" w:unhideWhenUsed="0"/>
-    <w:lsdException w:name="Medium Grid 3 Accent 5" w:semiHidden="0" w:uiPriority="69" w:unhideWhenUsed="0"/>
-    <w:lsdException w:name="Dark List Accent 5" w:semiHidden="0" w:uiPriority="70" w:unhideWhenUsed="0"/>
-    <w:lsdException w:name="Colorful Shading Accent 5" w:semiHidden="0" w:uiPriority="71" w:unhideWhenUsed="0"/>
-    <w:lsdException w:name="Colorful List Accent 5" w:semiHidden="0" w:uiPriority="72" w:unhideWhenUsed="0"/>
-    <w:lsdException w:name="Colorful Grid Accent 5" w:semiHidden="0" w:uiPriority="73" w:unhideWhenUsed="0"/>
-    <w:lsdException w:name="Light Shading Accent 6" w:semiHidden="0" w:uiPriority="60" w:unhideWhenUsed="0"/>
-    <w:lsdException w:name="Light List Accent 6" w:semiHidden="0" w:uiPriority="61" w:unhideWhenUsed="0"/>
-    <w:lsdException w:name="Light Grid Accent 6" w:semiHidden="0" w:uiPriority="62" w:unhideWhenUsed="0"/>
-    <w:lsdException w:name="Medium Shading 1 Accent 6" w:semiHidden="0" w:uiPriority="63" w:unhideWhenUsed="0"/>
-    <w:lsdException w:name="Medium Shading 2 Accent 6" w:semiHidden="0" w:uiPriority="64" w:unhideWhenUsed="0"/>
-    <w:lsdException w:name="Medium List 1 Accent 6" w:semiHidden="0" w:uiPriority="65" w:unhideWhenUsed="0"/>
-    <w:lsdException w:name="Medium List 2 Accent 6" w:semiHidden="0" w:uiPriority="66" w:unhideWhenUsed="0"/>
-    <w:lsdException w:name="Medium Grid 1 Accent 6" w:semiHidden="0" w:uiPriority="67" w:unhideWhenUsed="0"/>
-    <w:lsdException w:name="Medium Grid 2 Accent 6" w:semiHidden="0" w:uiPriority="68" w:unhideWhenUsed="0"/>
-    <w:lsdException w:name="Medium Grid 3 Accent 6" w:semiHidden="0" w:uiPriority="69" w:unhideWhenUsed="0"/>
-    <w:lsdException w:name="Dark List Accent 6" w:semiHidden="0" w:uiPriority="70" w:unhideWhenUsed="0"/>
-    <w:lsdException w:name="Colorful Shading Accent 6" w:semiHidden="0" w:uiPriority="71" w:unhideWhenUsed="0"/>
-    <w:lsdException w:name="Colorful List Accent 6" w:semiHidden="0" w:uiPriority="72" w:unhideWhenUsed="0"/>
-    <w:lsdException w:name="Colorful Grid Accent 6" w:semiHidden="0" w:uiPriority="73" w:unhideWhenUsed="0"/>
-    <w:lsdException w:name="Subtle Emphasis" w:semiHidden="0" w:uiPriority="19" w:unhideWhenUsed="0" w:qFormat="1"/>
-    <w:lsdException w:name="Intense Emphasis" w:semiHidden="0" w:uiPriority="21" w:unhideWhenUsed="0" w:qFormat="1"/>
-    <w:lsdException w:name="Subtle Reference" w:semiHidden="0" w:uiPriority="31" w:unhideWhenUsed="0" w:qFormat="1"/>
-    <w:lsdException w:name="Intense Reference" w:semiHidden="0" w:uiPriority="32" w:unhideWhenUsed="0" w:qFormat="1"/>
-    <w:lsdException w:name="Book Title" w:semiHidden="0" w:uiPriority="33" w:unhideWhenUsed="0" w:qFormat="1"/>
-    <w:lsdException w:name="Bibliography" w:uiPriority="37"/>
-    <w:lsdException w:name="TOC Heading" w:uiPriority="39" w:qFormat="1"/>
-  </w:latentStyles>
-  <w:style w:type="paragraph" w:default="1" w:styleId="Normal">
-    <w:name w:val="Normal"/>
-    <w:qFormat/>
-  </w:style>
-  <w:style w:type="paragraph" w:styleId="Heading1">
-    <w:name w:val="heading 1"/>
-    <w:basedOn w:val="Normal"/>
-    <w:next w:val="Normal"/>
-    <w:link w:val="Heading1Char"/>
-    <w:uiPriority w:val="9"/>
-    <w:qFormat/>
-    <w:rsid w:val="00927EBA"/>
-    <w:pPr>
-      <w:keepNext/>
-      <w:keepLines/>
-      <w:numPr>
-        <w:numId w:val="1"/>
-      </w:numPr>
-      <w:spacing w:before="480" w:after="0"/>
-      <w:outlineLvl w:val="0"/>
-    </w:pPr>
+  <w:style w:type="character" w:styleId="Hyperlink">
+    <w:name w:val="Hyperlink"/>
+    <w:basedOn w:val="DefaultParagraphFont"/>
+    <w:uiPriority w:val="99"/>
+    <w:unhideWhenUsed/>
+    <w:rsid w:val="00602B98"/>
     <w:rPr>
-      <w:rFonts w:asciiTheme="majorHAnsi" w:eastAsiaTheme="majorEastAsia" w:hAnsiTheme="majorHAnsi" w:cstheme="majorBidi"/>
-      <w:bCs/>
-      <w:color w:val="548DD4" w:themeColor="text2" w:themeTint="99"/>
-      <w:sz w:val="28"/>
-      <w:szCs w:val="28"/>
-      <w:lang w:val="sr-Latn-BA"/>
+      <w:color w:val="0000FF" w:themeColor="hyperlink"/>
+      <w:u w:val="single"/>
     </w:rPr>
   </w:style>
-  <w:style w:type="paragraph" w:styleId="Heading2">
-    <w:name w:val="heading 2"/>
-    <w:basedOn w:val="Heading1"/>
-    <w:next w:val="Normal"/>
-    <w:link w:val="Heading2Char"/>
-    <w:autoRedefine/>
-    <w:uiPriority w:val="9"/>
-    <w:unhideWhenUsed/>
-    <w:qFormat/>
-    <w:rsid w:val="00927EBA"/>
-    <w:pPr>
-      <w:numPr>
-        <w:ilvl w:val="1"/>
-      </w:numPr>
-      <w:spacing w:after="120"/>
-      <w:outlineLvl w:val="1"/>
-    </w:pPr>
-  </w:style>
-  <w:style w:type="character" w:default="1" w:styleId="DefaultParagraphFont">
-    <w:name w:val="Default Paragraph Font"/>
-    <w:uiPriority w:val="1"/>
-    <w:semiHidden/>
-    <w:unhideWhenUsed/>
-  </w:style>
-  <w:style w:type="table" w:default="1" w:styleId="TableNormal">
-    <w:name w:val="Normal Table"/>
+  <w:style w:type="character" w:styleId="UnresolvedMention">
+    <w:name w:val="Unresolved Mention"/>
+    <w:basedOn w:val="DefaultParagraphFont"/>
     <w:uiPriority w:val="99"/>
     <w:semiHidden/>
     <w:unhideWhenUsed/>
-    <w:tblPr>
-      <w:tblInd w:w="0" w:type="dxa"/>
-      <w:tblCellMar>
-        <w:top w:w="0" w:type="dxa"/>
-        <w:left w:w="108" w:type="dxa"/>
-        <w:bottom w:w="0" w:type="dxa"/>
-        <w:right w:w="108" w:type="dxa"/>
-      </w:tblCellMar>
-    </w:tblPr>
-  </w:style>
-  <w:style w:type="numbering" w:default="1" w:styleId="NoList">
-    <w:name w:val="No List"/>
-    <w:uiPriority w:val="99"/>
-    <w:semiHidden/>
-    <w:unhideWhenUsed/>
-  </w:style>
-  <w:style w:type="paragraph" w:styleId="ListParagraph">
-    <w:name w:val="List Paragraph"/>
-    <w:basedOn w:val="Normal"/>
-    <w:uiPriority w:val="34"/>
-    <w:qFormat/>
-    <w:rsid w:val="00927EBA"/>
-    <w:pPr>
-      <w:ind w:left="720"/>
-      <w:contextualSpacing/>
-    </w:pPr>
-  </w:style>
-  <w:style w:type="character" w:customStyle="1" w:styleId="Heading1Char">
-    <w:name w:val="Heading 1 Char"/>
-    <w:basedOn w:val="DefaultParagraphFont"/>
-    <w:link w:val="Heading1"/>
-    <w:uiPriority w:val="9"/>
-    <w:rsid w:val="00927EBA"/>
+    <w:rsid w:val="00602B98"/>
     <w:rPr>
-      <w:rFonts w:asciiTheme="majorHAnsi" w:eastAsiaTheme="majorEastAsia" w:hAnsiTheme="majorHAnsi" w:cstheme="majorBidi"/>
-      <w:bCs/>
-      <w:color w:val="548DD4" w:themeColor="text2" w:themeTint="99"/>
-      <w:sz w:val="28"/>
-      <w:szCs w:val="28"/>
-      <w:lang w:val="sr-Latn-BA"/>
+      <w:color w:val="605E5C"/>
+      <w:shd w:val="clear" w:color="auto" w:fill="E1DFDD"/>
     </w:rPr>
-  </w:style>
-  <w:style w:type="character" w:customStyle="1" w:styleId="Heading2Char">
-    <w:name w:val="Heading 2 Char"/>
-    <w:basedOn w:val="DefaultParagraphFont"/>
-    <w:link w:val="Heading2"/>
-    <w:uiPriority w:val="9"/>
-    <w:rsid w:val="00927EBA"/>
-    <w:rPr>
-      <w:rFonts w:asciiTheme="majorHAnsi" w:eastAsiaTheme="majorEastAsia" w:hAnsiTheme="majorHAnsi" w:cstheme="majorBidi"/>
-      <w:bCs/>
-      <w:color w:val="548DD4" w:themeColor="text2" w:themeTint="99"/>
-      <w:sz w:val="28"/>
-      <w:szCs w:val="28"/>
-      <w:lang w:val="sr-Latn-BA"/>
-    </w:rPr>
-  </w:style>
-  <w:style w:type="paragraph" w:styleId="Footer">
-    <w:name w:val="footer"/>
-    <w:basedOn w:val="Normal"/>
-    <w:link w:val="FooterChar"/>
-    <w:uiPriority w:val="99"/>
-    <w:unhideWhenUsed/>
-    <w:rsid w:val="00927EBA"/>
-    <w:pPr>
-      <w:tabs>
-        <w:tab w:val="center" w:pos="4680"/>
-        <w:tab w:val="right" w:pos="9360"/>
-      </w:tabs>
-      <w:spacing w:after="0" w:line="240" w:lineRule="auto"/>
-    </w:pPr>
-    <w:rPr>
-      <w:sz w:val="24"/>
-    </w:rPr>
-  </w:style>
-  <w:style w:type="character" w:customStyle="1" w:styleId="FooterChar">
-    <w:name w:val="Footer Char"/>
-    <w:basedOn w:val="DefaultParagraphFont"/>
-    <w:link w:val="Footer"/>
-    <w:uiPriority w:val="99"/>
-    <w:rsid w:val="00927EBA"/>
-    <w:rPr>
-      <w:sz w:val="24"/>
-    </w:rPr>
-  </w:style>
-  <w:style w:type="paragraph" w:styleId="BalloonText">
-    <w:name w:val="Balloon Text"/>
-    <w:basedOn w:val="Normal"/>
-    <w:link w:val="BalloonTextChar"/>
-    <w:uiPriority w:val="99"/>
-    <w:semiHidden/>
-    <w:unhideWhenUsed/>
-    <w:rsid w:val="00927EBA"/>
-    <w:pPr>
-      <w:spacing w:after="0" w:line="240" w:lineRule="auto"/>
-    </w:pPr>
-    <w:rPr>
-      <w:rFonts w:ascii="Tahoma" w:hAnsi="Tahoma" w:cs="Tahoma"/>
-      <w:sz w:val="16"/>
-      <w:szCs w:val="16"/>
-    </w:rPr>
-  </w:style>
-  <w:style w:type="character" w:customStyle="1" w:styleId="BalloonTextChar">
-    <w:name w:val="Balloon Text Char"/>
-    <w:basedOn w:val="DefaultParagraphFont"/>
-    <w:link w:val="BalloonText"/>
-    <w:uiPriority w:val="99"/>
-    <w:semiHidden/>
-    <w:rsid w:val="00927EBA"/>
-    <w:rPr>
-      <w:rFonts w:ascii="Tahoma" w:hAnsi="Tahoma" w:cs="Tahoma"/>
-      <w:sz w:val="16"/>
-      <w:szCs w:val="16"/>
-    </w:rPr>
-  </w:style>
-  <w:style w:type="table" w:styleId="TableGrid">
-    <w:name w:val="Table Grid"/>
-    <w:basedOn w:val="TableNormal"/>
-    <w:uiPriority w:val="39"/>
-    <w:rsid w:val="008E632C"/>
-    <w:pPr>
-      <w:spacing w:after="0" w:line="240" w:lineRule="auto"/>
-    </w:pPr>
-    <w:tblPr>
-      <w:tblInd w:w="0" w:type="dxa"/>
-      <w:tblBorders>
-        <w:top w:val="single" w:sz="4" w:space="0" w:color="auto"/>
-        <w:left w:val="single" w:sz="4" w:space="0" w:color="auto"/>
-        <w:bottom w:val="single" w:sz="4" w:space="0" w:color="auto"/>
-        <w:right w:val="single" w:sz="4" w:space="0" w:color="auto"/>
-        <w:insideH w:val="single" w:sz="4" w:space="0" w:color="auto"/>
-        <w:insideV w:val="single" w:sz="4" w:space="0" w:color="auto"/>
-      </w:tblBorders>
-      <w:tblCellMar>
-        <w:top w:w="0" w:type="dxa"/>
-        <w:left w:w="108" w:type="dxa"/>
-        <w:bottom w:w="0" w:type="dxa"/>
-        <w:right w:w="108" w:type="dxa"/>
-      </w:tblCellMar>
-    </w:tblPr>
   </w:style>
 </w:styles>
 </file>

</xml_diff>